<commit_message>
Created measures and Calc. columns
Created come imp measures and calculated columns. Power BI report building started. Cards attached
</commit_message>
<xml_diff>
--- a/AUTOMOBILE DASHBOARD ANALYSIS.docx
+++ b/AUTOMOBILE DASHBOARD ANALYSIS.docx
@@ -134,7 +134,56 @@
           <w:sz w:val="28"/>
           <w:szCs w:val="28"/>
         </w:rPr>
-        <w:t>BI, DAX, Data Visualization, Word</w:t>
+        <w:t xml:space="preserve">BI, DAX, Data </w:t>
+      </w:r>
+      <w:proofErr w:type="gramStart"/>
+      <w:r>
+        <w:rPr>
+          <w:b/>
+          <w:bCs/>
+          <w:sz w:val="28"/>
+          <w:szCs w:val="28"/>
+        </w:rPr>
+        <w:t xml:space="preserve">Visualization, </w:t>
+      </w:r>
+      <w:r>
+        <w:rPr>
+          <w:b/>
+          <w:bCs/>
+          <w:sz w:val="28"/>
+          <w:szCs w:val="28"/>
+        </w:rPr>
+        <w:t xml:space="preserve"> </w:t>
+      </w:r>
+      <w:proofErr w:type="spellStart"/>
+      <w:r>
+        <w:rPr>
+          <w:b/>
+          <w:bCs/>
+          <w:sz w:val="28"/>
+          <w:szCs w:val="28"/>
+        </w:rPr>
+        <w:t>Ms</w:t>
+      </w:r>
+      <w:proofErr w:type="spellEnd"/>
+      <w:proofErr w:type="gramEnd"/>
+      <w:r>
+        <w:rPr>
+          <w:b/>
+          <w:bCs/>
+          <w:sz w:val="28"/>
+          <w:szCs w:val="28"/>
+        </w:rPr>
+        <w:t xml:space="preserve"> </w:t>
+      </w:r>
+      <w:r>
+        <w:rPr>
+          <w:b/>
+          <w:bCs/>
+          <w:sz w:val="28"/>
+          <w:szCs w:val="28"/>
+        </w:rPr>
+        <w:t>Word</w:t>
       </w:r>
     </w:p>
     <w:p>
@@ -2503,6 +2552,62 @@
         <w:tabs>
           <w:tab w:val="left" w:pos="2172"/>
         </w:tabs>
+        <w:jc w:val="center"/>
+        <w:rPr>
+          <w:b/>
+          <w:bCs/>
+          <w:sz w:val="32"/>
+          <w:szCs w:val="32"/>
+        </w:rPr>
+      </w:pPr>
+    </w:p>
+    <w:p>
+      <w:pPr>
+        <w:pStyle w:val="Normal-Indented"/>
+        <w:tabs>
+          <w:tab w:val="left" w:pos="2172"/>
+        </w:tabs>
+        <w:rPr>
+          <w:sz w:val="28"/>
+          <w:szCs w:val="28"/>
+        </w:rPr>
+      </w:pPr>
+      <w:r>
+        <w:rPr>
+          <w:sz w:val="28"/>
+          <w:szCs w:val="28"/>
+        </w:rPr>
+        <w:t>We can directly remove or hide columns from dataset. If we are using these columns for calculating any other measure/calculated column then we can hide it or no use, delete from model from Data pane</w:t>
+      </w:r>
+      <w:r>
+        <w:rPr>
+          <w:sz w:val="28"/>
+          <w:szCs w:val="28"/>
+        </w:rPr>
+        <w:t>/</w:t>
+      </w:r>
+      <w:r>
+        <w:rPr>
+          <w:sz w:val="28"/>
+          <w:szCs w:val="28"/>
+        </w:rPr>
+        <w:t>table view</w:t>
+      </w:r>
+      <w:r>
+        <w:rPr>
+          <w:sz w:val="28"/>
+          <w:szCs w:val="28"/>
+        </w:rPr>
+        <w:t>/model view.</w:t>
+      </w:r>
+    </w:p>
+    <w:p>
+      <w:pPr>
+        <w:pStyle w:val="Normal-Indented"/>
+        <w:tabs>
+          <w:tab w:val="left" w:pos="2172"/>
+        </w:tabs>
+        <w:jc w:val="center"/>
         <w:rPr>
           <w:b/>
           <w:bCs/>
@@ -2557,38 +2662,391 @@
     <w:p>
       <w:pPr>
         <w:pStyle w:val="Normal-Indented"/>
-        <w:tabs>
-          <w:tab w:val="left" w:pos="2172"/>
-        </w:tabs>
-        <w:rPr>
-          <w:b/>
-          <w:bCs/>
-          <w:sz w:val="32"/>
-          <w:szCs w:val="32"/>
-        </w:rPr>
-      </w:pPr>
-    </w:p>
-    <w:p>
-      <w:pPr>
-        <w:pStyle w:val="Normal-Indented"/>
-        <w:tabs>
-          <w:tab w:val="left" w:pos="2172"/>
-        </w:tabs>
-        <w:rPr>
-          <w:b/>
-          <w:bCs/>
-          <w:sz w:val="32"/>
-          <w:szCs w:val="32"/>
-        </w:rPr>
-      </w:pPr>
-      <w:r>
-        <w:rPr>
-          <w:b/>
-          <w:bCs/>
-          <w:sz w:val="32"/>
-          <w:szCs w:val="32"/>
+        <w:numPr>
+          <w:ilvl w:val="0"/>
+          <w:numId w:val="4"/>
+        </w:numPr>
+        <w:tabs>
+          <w:tab w:val="left" w:pos="2172"/>
+        </w:tabs>
+        <w:rPr>
+          <w:sz w:val="28"/>
+          <w:szCs w:val="28"/>
+          <w:lang w:val="en-IN"/>
+        </w:rPr>
+      </w:pPr>
+      <w:r>
+        <w:rPr>
+          <w:sz w:val="28"/>
+          <w:szCs w:val="28"/>
+          <w:lang w:val="en-IN"/>
         </w:rPr>
         <w:lastRenderedPageBreak/>
+        <w:t>Go to Home → Transform Data.</w:t>
+      </w:r>
+    </w:p>
+    <w:p>
+      <w:pPr>
+        <w:pStyle w:val="Normal-Indented"/>
+        <w:numPr>
+          <w:ilvl w:val="0"/>
+          <w:numId w:val="4"/>
+        </w:numPr>
+        <w:tabs>
+          <w:tab w:val="left" w:pos="2172"/>
+        </w:tabs>
+        <w:rPr>
+          <w:sz w:val="28"/>
+          <w:szCs w:val="28"/>
+          <w:lang w:val="en-IN"/>
+        </w:rPr>
+      </w:pPr>
+      <w:r>
+        <w:rPr>
+          <w:sz w:val="28"/>
+          <w:szCs w:val="28"/>
+          <w:lang w:val="en-IN"/>
+        </w:rPr>
+        <w:t xml:space="preserve">In the Power Query editor, select the column </w:t>
+      </w:r>
+      <w:proofErr w:type="spellStart"/>
+      <w:r>
+        <w:rPr>
+          <w:sz w:val="28"/>
+          <w:szCs w:val="28"/>
+          <w:lang w:val="en-IN"/>
+        </w:rPr>
+        <w:t>VehicleType</w:t>
+      </w:r>
+      <w:proofErr w:type="spellEnd"/>
+      <w:r>
+        <w:rPr>
+          <w:sz w:val="28"/>
+          <w:szCs w:val="28"/>
+          <w:lang w:val="en-IN"/>
+        </w:rPr>
+        <w:t>.</w:t>
+      </w:r>
+    </w:p>
+    <w:p>
+      <w:pPr>
+        <w:pStyle w:val="Normal-Indented"/>
+        <w:numPr>
+          <w:ilvl w:val="0"/>
+          <w:numId w:val="4"/>
+        </w:numPr>
+        <w:tabs>
+          <w:tab w:val="left" w:pos="2172"/>
+        </w:tabs>
+        <w:rPr>
+          <w:sz w:val="28"/>
+          <w:szCs w:val="28"/>
+          <w:lang w:val="en-IN"/>
+        </w:rPr>
+      </w:pPr>
+      <w:r>
+        <w:rPr>
+          <w:sz w:val="28"/>
+          <w:szCs w:val="28"/>
+          <w:lang w:val="en-IN"/>
+        </w:rPr>
+        <w:t>Right-click → Replace Values.</w:t>
+      </w:r>
+    </w:p>
+    <w:p>
+      <w:pPr>
+        <w:pStyle w:val="Normal-Indented"/>
+        <w:numPr>
+          <w:ilvl w:val="0"/>
+          <w:numId w:val="4"/>
+        </w:numPr>
+        <w:tabs>
+          <w:tab w:val="left" w:pos="2172"/>
+        </w:tabs>
+        <w:rPr>
+          <w:sz w:val="28"/>
+          <w:szCs w:val="28"/>
+          <w:lang w:val="en-IN"/>
+        </w:rPr>
+      </w:pPr>
+      <w:r>
+        <w:rPr>
+          <w:sz w:val="28"/>
+          <w:szCs w:val="28"/>
+          <w:lang w:val="en-IN"/>
+        </w:rPr>
+        <w:t>Enter Coupe as the value to find and Convertible as the replacement.</w:t>
+      </w:r>
+    </w:p>
+    <w:p>
+      <w:pPr>
+        <w:pStyle w:val="Normal-Indented"/>
+        <w:numPr>
+          <w:ilvl w:val="0"/>
+          <w:numId w:val="4"/>
+        </w:numPr>
+        <w:tabs>
+          <w:tab w:val="left" w:pos="2172"/>
+        </w:tabs>
+        <w:rPr>
+          <w:sz w:val="28"/>
+          <w:szCs w:val="28"/>
+          <w:lang w:val="en-IN"/>
+        </w:rPr>
+      </w:pPr>
+      <w:r>
+        <w:rPr>
+          <w:sz w:val="28"/>
+          <w:szCs w:val="28"/>
+          <w:lang w:val="en-IN"/>
+        </w:rPr>
+        <w:t>Click OK, and Power BI will update all "Coupe" entries to "Convertible".</w:t>
+      </w:r>
+    </w:p>
+    <w:p>
+      <w:pPr>
+        <w:pStyle w:val="Normal-Indented"/>
+        <w:tabs>
+          <w:tab w:val="left" w:pos="2172"/>
+        </w:tabs>
+        <w:rPr>
+          <w:sz w:val="28"/>
+          <w:szCs w:val="28"/>
+          <w:lang w:val="en-IN"/>
+        </w:rPr>
+      </w:pPr>
+      <w:r>
+        <w:rPr>
+          <w:sz w:val="28"/>
+          <w:szCs w:val="28"/>
+          <w:lang w:val="en-IN"/>
+        </w:rPr>
+        <w:t>OR</w:t>
+      </w:r>
+    </w:p>
+    <w:p>
+      <w:pPr>
+        <w:pStyle w:val="Normal-Indented"/>
+        <w:tabs>
+          <w:tab w:val="left" w:pos="2172"/>
+        </w:tabs>
+        <w:rPr>
+          <w:sz w:val="28"/>
+          <w:szCs w:val="28"/>
+          <w:lang w:val="en-IN"/>
+        </w:rPr>
+      </w:pPr>
+      <w:r>
+        <w:rPr>
+          <w:sz w:val="28"/>
+          <w:szCs w:val="28"/>
+          <w:lang w:val="en-IN"/>
+        </w:rPr>
+        <w:t>We Can use calculated column</w:t>
+      </w:r>
+    </w:p>
+    <w:p>
+      <w:pPr>
+        <w:pStyle w:val="Normal-Indented"/>
+        <w:tabs>
+          <w:tab w:val="left" w:pos="2172"/>
+        </w:tabs>
+        <w:rPr>
+          <w:sz w:val="28"/>
+          <w:szCs w:val="28"/>
+          <w:lang w:val="en-IN"/>
+        </w:rPr>
+      </w:pPr>
+    </w:p>
+    <w:p>
+      <w:pPr>
+        <w:pStyle w:val="Normal-Indented"/>
+        <w:tabs>
+          <w:tab w:val="left" w:pos="2172"/>
+        </w:tabs>
+        <w:rPr>
+          <w:b/>
+          <w:bCs/>
+          <w:sz w:val="28"/>
+          <w:szCs w:val="28"/>
+          <w:lang w:val="en-IN"/>
+        </w:rPr>
+      </w:pPr>
+      <w:proofErr w:type="spellStart"/>
+      <w:r>
+        <w:rPr>
+          <w:b/>
+          <w:bCs/>
+          <w:sz w:val="28"/>
+          <w:szCs w:val="28"/>
+          <w:lang w:val="en-IN"/>
+        </w:rPr>
+        <w:t>UpdatedVehicleType</w:t>
+      </w:r>
+      <w:proofErr w:type="spellEnd"/>
+      <w:r>
+        <w:rPr>
+          <w:b/>
+          <w:bCs/>
+          <w:sz w:val="28"/>
+          <w:szCs w:val="28"/>
+          <w:lang w:val="en-IN"/>
+        </w:rPr>
+        <w:t xml:space="preserve"> =</w:t>
+      </w:r>
+      <w:r>
+        <w:rPr>
+          <w:b/>
+          <w:bCs/>
+          <w:sz w:val="28"/>
+          <w:szCs w:val="28"/>
+          <w:lang w:val="en-IN"/>
+        </w:rPr>
+        <w:t xml:space="preserve"> </w:t>
+      </w:r>
+      <w:r>
+        <w:rPr>
+          <w:b/>
+          <w:bCs/>
+          <w:sz w:val="28"/>
+          <w:szCs w:val="28"/>
+          <w:lang w:val="en-IN"/>
+        </w:rPr>
+        <w:t xml:space="preserve">IF ( </w:t>
+      </w:r>
+      <w:r>
+        <w:rPr>
+          <w:b/>
+          <w:bCs/>
+          <w:sz w:val="28"/>
+          <w:szCs w:val="28"/>
+          <w:lang w:val="en-IN"/>
+        </w:rPr>
+        <w:t>Automobile</w:t>
+      </w:r>
+      <w:r>
+        <w:rPr>
+          <w:b/>
+          <w:bCs/>
+          <w:sz w:val="28"/>
+          <w:szCs w:val="28"/>
+          <w:lang w:val="en-IN"/>
+        </w:rPr>
+        <w:t>[</w:t>
+      </w:r>
+      <w:proofErr w:type="spellStart"/>
+      <w:r>
+        <w:rPr>
+          <w:b/>
+          <w:bCs/>
+          <w:sz w:val="28"/>
+          <w:szCs w:val="28"/>
+          <w:lang w:val="en-IN"/>
+        </w:rPr>
+        <w:t>VehicleType</w:t>
+      </w:r>
+      <w:proofErr w:type="spellEnd"/>
+      <w:r>
+        <w:rPr>
+          <w:b/>
+          <w:bCs/>
+          <w:sz w:val="28"/>
+          <w:szCs w:val="28"/>
+          <w:lang w:val="en-IN"/>
+        </w:rPr>
+        <w:t xml:space="preserve">] = "Coupe", "Convertible", </w:t>
+      </w:r>
+      <w:r>
+        <w:rPr>
+          <w:b/>
+          <w:bCs/>
+          <w:sz w:val="28"/>
+          <w:szCs w:val="28"/>
+          <w:lang w:val="en-IN"/>
+        </w:rPr>
+        <w:t>Automobile</w:t>
+      </w:r>
+      <w:r>
+        <w:rPr>
+          <w:b/>
+          <w:bCs/>
+          <w:sz w:val="28"/>
+          <w:szCs w:val="28"/>
+          <w:lang w:val="en-IN"/>
+        </w:rPr>
+        <w:t>[</w:t>
+      </w:r>
+      <w:proofErr w:type="spellStart"/>
+      <w:r>
+        <w:rPr>
+          <w:b/>
+          <w:bCs/>
+          <w:sz w:val="28"/>
+          <w:szCs w:val="28"/>
+          <w:lang w:val="en-IN"/>
+        </w:rPr>
+        <w:t>VehicleType</w:t>
+      </w:r>
+      <w:proofErr w:type="spellEnd"/>
+      <w:r>
+        <w:rPr>
+          <w:b/>
+          <w:bCs/>
+          <w:sz w:val="28"/>
+          <w:szCs w:val="28"/>
+          <w:lang w:val="en-IN"/>
+        </w:rPr>
+        <w:t>] )</w:t>
+      </w:r>
+    </w:p>
+    <w:p>
+      <w:pPr>
+        <w:pStyle w:val="Normal-Indented"/>
+        <w:tabs>
+          <w:tab w:val="left" w:pos="2172"/>
+        </w:tabs>
+        <w:rPr>
+          <w:b/>
+          <w:bCs/>
+          <w:sz w:val="32"/>
+          <w:szCs w:val="32"/>
+        </w:rPr>
+      </w:pPr>
+    </w:p>
+    <w:p>
+      <w:pPr>
+        <w:pStyle w:val="Normal-Indented"/>
+        <w:tabs>
+          <w:tab w:val="left" w:pos="2172"/>
+        </w:tabs>
+        <w:rPr>
+          <w:b/>
+          <w:bCs/>
+          <w:sz w:val="32"/>
+          <w:szCs w:val="32"/>
+        </w:rPr>
+      </w:pPr>
+    </w:p>
+    <w:p>
+      <w:pPr>
+        <w:pStyle w:val="Normal-Indented"/>
+        <w:tabs>
+          <w:tab w:val="left" w:pos="2172"/>
+        </w:tabs>
+        <w:rPr>
+          <w:b/>
+          <w:bCs/>
+          <w:sz w:val="32"/>
+          <w:szCs w:val="32"/>
+        </w:rPr>
+      </w:pPr>
+      <w:r>
+        <w:rPr>
+          <w:b/>
+          <w:bCs/>
+          <w:sz w:val="32"/>
+          <w:szCs w:val="32"/>
+        </w:rPr>
         <w:t>4. How can you add a new column that calculates the total cost (</w:t>
       </w:r>
       <w:proofErr w:type="spellStart"/>
@@ -2693,6 +3151,166 @@
           <w:tab w:val="left" w:pos="2172"/>
         </w:tabs>
         <w:rPr>
+          <w:sz w:val="28"/>
+          <w:szCs w:val="28"/>
+        </w:rPr>
+      </w:pPr>
+      <w:r>
+        <w:rPr>
+          <w:sz w:val="28"/>
+          <w:szCs w:val="28"/>
+        </w:rPr>
+        <w:t>We can add these values in query editor or can use calculated columns by adding it directly.</w:t>
+      </w:r>
+    </w:p>
+    <w:p>
+      <w:pPr>
+        <w:pStyle w:val="Normal-Indented"/>
+        <w:tabs>
+          <w:tab w:val="left" w:pos="2172"/>
+        </w:tabs>
+        <w:rPr>
+          <w:sz w:val="28"/>
+          <w:szCs w:val="28"/>
+        </w:rPr>
+      </w:pPr>
+    </w:p>
+    <w:p>
+      <w:pPr>
+        <w:pStyle w:val="Normal-Indented"/>
+        <w:tabs>
+          <w:tab w:val="left" w:pos="2172"/>
+        </w:tabs>
+        <w:rPr>
+          <w:sz w:val="28"/>
+          <w:szCs w:val="28"/>
+          <w:lang w:val="en-IN"/>
+        </w:rPr>
+      </w:pPr>
+      <w:proofErr w:type="spellStart"/>
+      <w:r>
+        <w:rPr>
+          <w:sz w:val="28"/>
+          <w:szCs w:val="28"/>
+          <w:lang w:val="en-IN"/>
+        </w:rPr>
+        <w:t>TotalCost</w:t>
+      </w:r>
+      <w:proofErr w:type="spellEnd"/>
+      <w:r>
+        <w:rPr>
+          <w:sz w:val="28"/>
+          <w:szCs w:val="28"/>
+          <w:lang w:val="en-IN"/>
+        </w:rPr>
+        <w:t xml:space="preserve"> = Automobile[</w:t>
+      </w:r>
+      <w:proofErr w:type="spellStart"/>
+      <w:r>
+        <w:rPr>
+          <w:sz w:val="28"/>
+          <w:szCs w:val="28"/>
+          <w:lang w:val="en-IN"/>
+        </w:rPr>
+        <w:t>CostPrice</w:t>
+      </w:r>
+      <w:proofErr w:type="spellEnd"/>
+      <w:r>
+        <w:rPr>
+          <w:sz w:val="28"/>
+          <w:szCs w:val="28"/>
+          <w:lang w:val="en-IN"/>
+        </w:rPr>
+        <w:t>] + Automobile[</w:t>
+      </w:r>
+      <w:proofErr w:type="spellStart"/>
+      <w:r>
+        <w:rPr>
+          <w:sz w:val="28"/>
+          <w:szCs w:val="28"/>
+          <w:lang w:val="en-IN"/>
+        </w:rPr>
+        <w:t>DeliveryCharges</w:t>
+      </w:r>
+      <w:proofErr w:type="spellEnd"/>
+      <w:r>
+        <w:rPr>
+          <w:sz w:val="28"/>
+          <w:szCs w:val="28"/>
+          <w:lang w:val="en-IN"/>
+        </w:rPr>
+        <w:t>] + Automobile[</w:t>
+      </w:r>
+      <w:proofErr w:type="spellStart"/>
+      <w:r>
+        <w:rPr>
+          <w:sz w:val="28"/>
+          <w:szCs w:val="28"/>
+          <w:lang w:val="en-IN"/>
+        </w:rPr>
+        <w:t>SpareParts</w:t>
+      </w:r>
+      <w:proofErr w:type="spellEnd"/>
+      <w:r>
+        <w:rPr>
+          <w:sz w:val="28"/>
+          <w:szCs w:val="28"/>
+          <w:lang w:val="en-IN"/>
+        </w:rPr>
+        <w:t>] + Automobile[</w:t>
+      </w:r>
+      <w:proofErr w:type="spellStart"/>
+      <w:r>
+        <w:rPr>
+          <w:sz w:val="28"/>
+          <w:szCs w:val="28"/>
+          <w:lang w:val="en-IN"/>
+        </w:rPr>
+        <w:t>LaborCost</w:t>
+      </w:r>
+      <w:proofErr w:type="spellEnd"/>
+      <w:r>
+        <w:rPr>
+          <w:sz w:val="28"/>
+          <w:szCs w:val="28"/>
+          <w:lang w:val="en-IN"/>
+        </w:rPr>
+        <w:t>]</w:t>
+      </w:r>
+    </w:p>
+    <w:p>
+      <w:pPr>
+        <w:pStyle w:val="Normal-Indented"/>
+        <w:tabs>
+          <w:tab w:val="left" w:pos="2172"/>
+        </w:tabs>
+        <w:rPr>
+          <w:sz w:val="32"/>
+          <w:szCs w:val="32"/>
+        </w:rPr>
+      </w:pPr>
+    </w:p>
+    <w:p>
+      <w:pPr>
+        <w:pStyle w:val="Normal-Indented"/>
+        <w:tabs>
+          <w:tab w:val="left" w:pos="2172"/>
+        </w:tabs>
+        <w:rPr>
+          <w:b/>
+          <w:bCs/>
+          <w:sz w:val="32"/>
+          <w:szCs w:val="32"/>
+        </w:rPr>
+      </w:pPr>
+    </w:p>
+    <w:p>
+      <w:pPr>
+        <w:pStyle w:val="Normal-Indented"/>
+        <w:tabs>
+          <w:tab w:val="left" w:pos="2172"/>
+        </w:tabs>
+        <w:rPr>
           <w:b/>
           <w:bCs/>
           <w:sz w:val="32"/>
@@ -2790,19 +3408,159 @@
           <w:tab w:val="left" w:pos="2172"/>
         </w:tabs>
         <w:rPr>
-          <w:b/>
-          <w:bCs/>
-          <w:sz w:val="32"/>
-          <w:szCs w:val="32"/>
-        </w:rPr>
-      </w:pPr>
-      <w:r>
-        <w:rPr>
-          <w:b/>
-          <w:bCs/>
-          <w:sz w:val="32"/>
-          <w:szCs w:val="32"/>
-        </w:rPr>
+          <w:sz w:val="28"/>
+          <w:szCs w:val="28"/>
+        </w:rPr>
+      </w:pPr>
+      <w:r>
+        <w:rPr>
+          <w:sz w:val="28"/>
+          <w:szCs w:val="28"/>
+        </w:rPr>
+        <w:t>We can add these values in query editor or can use calculated columns by adding it directly.</w:t>
+      </w:r>
+    </w:p>
+    <w:p>
+      <w:pPr>
+        <w:pStyle w:val="Normal-Indented"/>
+        <w:tabs>
+          <w:tab w:val="left" w:pos="2172"/>
+        </w:tabs>
+        <w:rPr>
+          <w:sz w:val="28"/>
+          <w:szCs w:val="28"/>
+        </w:rPr>
+      </w:pPr>
+    </w:p>
+    <w:p>
+      <w:pPr>
+        <w:pStyle w:val="Normal-Indented"/>
+        <w:tabs>
+          <w:tab w:val="left" w:pos="2172"/>
+        </w:tabs>
+        <w:rPr>
+          <w:sz w:val="32"/>
+          <w:szCs w:val="32"/>
+        </w:rPr>
+      </w:pPr>
+      <w:r>
+        <w:rPr>
+          <w:sz w:val="32"/>
+          <w:szCs w:val="32"/>
+        </w:rPr>
+        <w:t>It</w:t>
+      </w:r>
+      <w:r>
+        <w:rPr>
+          <w:sz w:val="32"/>
+          <w:szCs w:val="32"/>
+        </w:rPr>
+        <w:t xml:space="preserve"> is</w:t>
+      </w:r>
+      <w:r>
+        <w:rPr>
+          <w:sz w:val="32"/>
+          <w:szCs w:val="32"/>
+        </w:rPr>
+        <w:t xml:space="preserve"> good to perform these changes from query editor, so report performance get</w:t>
+      </w:r>
+      <w:r>
+        <w:rPr>
+          <w:sz w:val="32"/>
+          <w:szCs w:val="32"/>
+        </w:rPr>
+        <w:t>s</w:t>
+      </w:r>
+      <w:r>
+        <w:rPr>
+          <w:sz w:val="32"/>
+          <w:szCs w:val="32"/>
+        </w:rPr>
+        <w:t xml:space="preserve"> improve.</w:t>
+      </w:r>
+    </w:p>
+    <w:p>
+      <w:pPr>
+        <w:pStyle w:val="Normal-Indented"/>
+        <w:tabs>
+          <w:tab w:val="left" w:pos="2172"/>
+        </w:tabs>
+        <w:rPr>
+          <w:sz w:val="32"/>
+          <w:szCs w:val="32"/>
+        </w:rPr>
+      </w:pPr>
+    </w:p>
+    <w:p>
+      <w:pPr>
+        <w:pStyle w:val="Normal-Indented"/>
+        <w:tabs>
+          <w:tab w:val="left" w:pos="2172"/>
+        </w:tabs>
+        <w:rPr>
+          <w:sz w:val="32"/>
+          <w:szCs w:val="32"/>
+        </w:rPr>
+      </w:pPr>
+      <w:r>
+        <w:rPr>
+          <w:sz w:val="32"/>
+          <w:szCs w:val="32"/>
+        </w:rPr>
+        <w:t xml:space="preserve">Form report view, we can use Year and month function and </w:t>
+      </w:r>
+      <w:proofErr w:type="gramStart"/>
+      <w:r>
+        <w:rPr>
+          <w:sz w:val="32"/>
+          <w:szCs w:val="32"/>
+        </w:rPr>
+        <w:t>From</w:t>
+      </w:r>
+      <w:proofErr w:type="gramEnd"/>
+      <w:r>
+        <w:rPr>
+          <w:sz w:val="32"/>
+          <w:szCs w:val="32"/>
+        </w:rPr>
+        <w:t xml:space="preserve"> query editor, directly add year &amp; month column from date menu.</w:t>
+      </w:r>
+    </w:p>
+    <w:p>
+      <w:pPr>
+        <w:pStyle w:val="Normal-Indented"/>
+        <w:tabs>
+          <w:tab w:val="left" w:pos="2172"/>
+        </w:tabs>
+        <w:rPr>
+          <w:b/>
+          <w:bCs/>
+          <w:sz w:val="32"/>
+          <w:szCs w:val="32"/>
+        </w:rPr>
+      </w:pPr>
+    </w:p>
+    <w:p>
+      <w:pPr>
+        <w:pStyle w:val="Normal-Indented"/>
+        <w:tabs>
+          <w:tab w:val="left" w:pos="2172"/>
+        </w:tabs>
+        <w:rPr>
+          <w:b/>
+          <w:bCs/>
+          <w:sz w:val="32"/>
+          <w:szCs w:val="32"/>
+        </w:rPr>
+      </w:pPr>
+      <w:r>
+        <w:rPr>
+          <w:b/>
+          <w:bCs/>
+          <w:sz w:val="32"/>
+          <w:szCs w:val="32"/>
+        </w:rPr>
+        <w:lastRenderedPageBreak/>
         <w:t xml:space="preserve">6. How can you group the data by Make and </w:t>
       </w:r>
       <w:proofErr w:type="spellStart"/>
@@ -2852,6 +3610,184 @@
         <w:tabs>
           <w:tab w:val="left" w:pos="2172"/>
         </w:tabs>
+        <w:ind w:left="0"/>
+        <w:rPr>
+          <w:b/>
+          <w:bCs/>
+          <w:sz w:val="32"/>
+          <w:szCs w:val="32"/>
+        </w:rPr>
+      </w:pPr>
+      <w:r>
+        <w:rPr>
+          <w:b/>
+          <w:bCs/>
+          <w:sz w:val="32"/>
+          <w:szCs w:val="32"/>
+        </w:rPr>
+        <w:tab/>
+      </w:r>
+    </w:p>
+    <w:p>
+      <w:pPr>
+        <w:pStyle w:val="Normal-Indented"/>
+        <w:tabs>
+          <w:tab w:val="left" w:pos="2172"/>
+        </w:tabs>
+        <w:ind w:left="0"/>
+        <w:rPr>
+          <w:b/>
+          <w:bCs/>
+          <w:sz w:val="32"/>
+          <w:szCs w:val="32"/>
+        </w:rPr>
+      </w:pPr>
+      <w:r>
+        <w:rPr>
+          <w:b/>
+          <w:bCs/>
+          <w:sz w:val="32"/>
+          <w:szCs w:val="32"/>
+        </w:rPr>
+        <w:t>New Table:</w:t>
+      </w:r>
+    </w:p>
+    <w:p>
+      <w:pPr>
+        <w:pStyle w:val="Normal-Indented"/>
+        <w:tabs>
+          <w:tab w:val="left" w:pos="2172"/>
+        </w:tabs>
+      </w:pPr>
+      <w:proofErr w:type="spellStart"/>
+      <w:r>
+        <w:t>TotalSalesTable</w:t>
+      </w:r>
+      <w:proofErr w:type="spellEnd"/>
+      <w:r>
+        <w:t xml:space="preserve"> =</w:t>
+      </w:r>
+    </w:p>
+    <w:p>
+      <w:pPr>
+        <w:pStyle w:val="Normal-Indented"/>
+        <w:tabs>
+          <w:tab w:val="left" w:pos="2172"/>
+        </w:tabs>
+      </w:pPr>
+      <w:r>
+        <w:t>SUMMARIZE (</w:t>
+      </w:r>
+    </w:p>
+    <w:p>
+      <w:pPr>
+        <w:pStyle w:val="Normal-Indented"/>
+        <w:tabs>
+          <w:tab w:val="left" w:pos="2172"/>
+        </w:tabs>
+      </w:pPr>
+      <w:r>
+        <w:t xml:space="preserve">    Automobile,</w:t>
+      </w:r>
+    </w:p>
+    <w:p>
+      <w:pPr>
+        <w:pStyle w:val="Normal-Indented"/>
+        <w:tabs>
+          <w:tab w:val="left" w:pos="2172"/>
+        </w:tabs>
+      </w:pPr>
+      <w:r>
+        <w:t xml:space="preserve">    </w:t>
+      </w:r>
+      <w:proofErr w:type="gramStart"/>
+      <w:r>
+        <w:t>Automobile[</w:t>
+      </w:r>
+      <w:proofErr w:type="gramEnd"/>
+      <w:r>
+        <w:t>Country],</w:t>
+      </w:r>
+    </w:p>
+    <w:p>
+      <w:pPr>
+        <w:pStyle w:val="Normal-Indented"/>
+        <w:tabs>
+          <w:tab w:val="left" w:pos="2172"/>
+        </w:tabs>
+      </w:pPr>
+      <w:r>
+        <w:t xml:space="preserve">    </w:t>
+      </w:r>
+      <w:proofErr w:type="gramStart"/>
+      <w:r>
+        <w:t>Automobile[</w:t>
+      </w:r>
+      <w:proofErr w:type="gramEnd"/>
+      <w:r>
+        <w:t>Manufacturer],</w:t>
+      </w:r>
+    </w:p>
+    <w:p>
+      <w:pPr>
+        <w:pStyle w:val="Normal-Indented"/>
+        <w:tabs>
+          <w:tab w:val="left" w:pos="2172"/>
+        </w:tabs>
+      </w:pPr>
+      <w:r>
+        <w:t xml:space="preserve">    "Total </w:t>
+      </w:r>
+      <w:proofErr w:type="spellStart"/>
+      <w:r>
+        <w:t>SalesPrice</w:t>
+      </w:r>
+      <w:proofErr w:type="spellEnd"/>
+      <w:r>
+        <w:t xml:space="preserve">", SUM </w:t>
+      </w:r>
+      <w:proofErr w:type="gramStart"/>
+      <w:r>
+        <w:t>( Automobile</w:t>
+      </w:r>
+      <w:proofErr w:type="gramEnd"/>
+      <w:r>
+        <w:t>[</w:t>
+      </w:r>
+      <w:proofErr w:type="spellStart"/>
+      <w:r>
+        <w:t>SalePrice</w:t>
+      </w:r>
+      <w:proofErr w:type="spellEnd"/>
+      <w:proofErr w:type="gramStart"/>
+      <w:r>
+        <w:t>] )</w:t>
+      </w:r>
+      <w:proofErr w:type="gramEnd"/>
+    </w:p>
+    <w:p>
+      <w:pPr>
+        <w:pStyle w:val="Normal-Indented"/>
+        <w:tabs>
+          <w:tab w:val="left" w:pos="2172"/>
+        </w:tabs>
+      </w:pPr>
+      <w:r>
+        <w:t>)</w:t>
+      </w:r>
+      <w:r>
+        <w:tab/>
+      </w:r>
+      <w:r>
+        <w:tab/>
+      </w:r>
+    </w:p>
+    <w:p>
+      <w:pPr>
+        <w:pStyle w:val="Normal-Indented"/>
+        <w:tabs>
+          <w:tab w:val="left" w:pos="2172"/>
+        </w:tabs>
         <w:rPr>
           <w:b/>
           <w:bCs/>
@@ -2910,16 +3846,31 @@
           <w:tab w:val="left" w:pos="2172"/>
         </w:tabs>
         <w:rPr>
-          <w:b/>
-          <w:bCs/>
-          <w:sz w:val="32"/>
-          <w:szCs w:val="32"/>
-        </w:rPr>
-      </w:pPr>
-      <w:r>
-        <w:rPr>
-          <w:b/>
-          <w:bCs/>
+          <w:sz w:val="32"/>
+          <w:szCs w:val="32"/>
+        </w:rPr>
+      </w:pPr>
+    </w:p>
+    <w:p>
+      <w:pPr>
+        <w:pStyle w:val="Normal-Indented"/>
+        <w:tabs>
+          <w:tab w:val="left" w:pos="2172"/>
+        </w:tabs>
+        <w:rPr>
+          <w:sz w:val="32"/>
+          <w:szCs w:val="32"/>
+        </w:rPr>
+      </w:pPr>
+      <w:r>
+        <w:rPr>
+          <w:sz w:val="32"/>
+          <w:szCs w:val="32"/>
+        </w:rPr>
+        <w:t>Table View -&gt; Click on dropdown and select “Sort Descending”</w:t>
+      </w:r>
+      <w:r>
+        <w:rPr>
           <w:sz w:val="32"/>
           <w:szCs w:val="32"/>
         </w:rPr>
@@ -2939,6 +3890,20 @@
           <w:szCs w:val="32"/>
         </w:rPr>
       </w:pPr>
+    </w:p>
+    <w:p>
+      <w:pPr>
+        <w:pStyle w:val="Normal-Indented"/>
+        <w:tabs>
+          <w:tab w:val="left" w:pos="2172"/>
+        </w:tabs>
+        <w:rPr>
+          <w:b/>
+          <w:bCs/>
+          <w:sz w:val="32"/>
+          <w:szCs w:val="32"/>
+        </w:rPr>
+      </w:pPr>
       <w:r>
         <w:rPr>
           <w:b/>
@@ -3006,6 +3971,251 @@
     <w:p>
       <w:pPr>
         <w:pStyle w:val="Normal-Indented"/>
+        <w:numPr>
+          <w:ilvl w:val="0"/>
+          <w:numId w:val="4"/>
+        </w:numPr>
+        <w:tabs>
+          <w:tab w:val="left" w:pos="2172"/>
+        </w:tabs>
+        <w:rPr>
+          <w:lang w:val="en-IN"/>
+        </w:rPr>
+      </w:pPr>
+      <w:r>
+        <w:rPr>
+          <w:lang w:val="en-IN"/>
+        </w:rPr>
+        <w:t>Load both datasets into Power BI.</w:t>
+      </w:r>
+    </w:p>
+    <w:p>
+      <w:pPr>
+        <w:pStyle w:val="Normal-Indented"/>
+        <w:numPr>
+          <w:ilvl w:val="0"/>
+          <w:numId w:val="4"/>
+        </w:numPr>
+        <w:tabs>
+          <w:tab w:val="left" w:pos="2172"/>
+        </w:tabs>
+        <w:rPr>
+          <w:lang w:val="en-IN"/>
+        </w:rPr>
+      </w:pPr>
+      <w:r>
+        <w:rPr>
+          <w:lang w:val="en-IN"/>
+        </w:rPr>
+        <w:t>Go to Transform Data → Power Query.</w:t>
+      </w:r>
+    </w:p>
+    <w:p>
+      <w:pPr>
+        <w:pStyle w:val="Normal-Indented"/>
+        <w:numPr>
+          <w:ilvl w:val="0"/>
+          <w:numId w:val="4"/>
+        </w:numPr>
+        <w:tabs>
+          <w:tab w:val="left" w:pos="2172"/>
+        </w:tabs>
+        <w:rPr>
+          <w:lang w:val="en-IN"/>
+        </w:rPr>
+      </w:pPr>
+      <w:r>
+        <w:rPr>
+          <w:lang w:val="en-IN"/>
+        </w:rPr>
+        <w:t>Select your main dataset (Automobile).</w:t>
+      </w:r>
+    </w:p>
+    <w:p>
+      <w:pPr>
+        <w:pStyle w:val="Normal-Indented"/>
+        <w:numPr>
+          <w:ilvl w:val="0"/>
+          <w:numId w:val="4"/>
+        </w:numPr>
+        <w:tabs>
+          <w:tab w:val="left" w:pos="2172"/>
+        </w:tabs>
+        <w:rPr>
+          <w:lang w:val="en-IN"/>
+        </w:rPr>
+      </w:pPr>
+      <w:r>
+        <w:rPr>
+          <w:lang w:val="en-IN"/>
+        </w:rPr>
+        <w:t>Click Home → Merge Queries.</w:t>
+      </w:r>
+    </w:p>
+    <w:p>
+      <w:pPr>
+        <w:pStyle w:val="Normal-Indented"/>
+        <w:numPr>
+          <w:ilvl w:val="0"/>
+          <w:numId w:val="4"/>
+        </w:numPr>
+        <w:tabs>
+          <w:tab w:val="left" w:pos="2172"/>
+        </w:tabs>
+        <w:rPr>
+          <w:lang w:val="en-IN"/>
+        </w:rPr>
+      </w:pPr>
+      <w:r>
+        <w:rPr>
+          <w:lang w:val="en-IN"/>
+        </w:rPr>
+        <w:t>In the merge dialog:</w:t>
+      </w:r>
+    </w:p>
+    <w:p>
+      <w:pPr>
+        <w:pStyle w:val="Normal-Indented"/>
+        <w:numPr>
+          <w:ilvl w:val="0"/>
+          <w:numId w:val="7"/>
+        </w:numPr>
+        <w:tabs>
+          <w:tab w:val="left" w:pos="2172"/>
+        </w:tabs>
+        <w:rPr>
+          <w:lang w:val="en-IN"/>
+        </w:rPr>
+      </w:pPr>
+      <w:r>
+        <w:rPr>
+          <w:lang w:val="en-IN"/>
+        </w:rPr>
+        <w:t xml:space="preserve">Select the </w:t>
+      </w:r>
+      <w:proofErr w:type="spellStart"/>
+      <w:r>
+        <w:rPr>
+          <w:lang w:val="en-IN"/>
+        </w:rPr>
+        <w:t>ClientName</w:t>
+      </w:r>
+      <w:proofErr w:type="spellEnd"/>
+      <w:r>
+        <w:rPr>
+          <w:lang w:val="en-IN"/>
+        </w:rPr>
+        <w:t xml:space="preserve"> column in Automobile.</w:t>
+      </w:r>
+    </w:p>
+    <w:p>
+      <w:pPr>
+        <w:pStyle w:val="Normal-Indented"/>
+        <w:numPr>
+          <w:ilvl w:val="0"/>
+          <w:numId w:val="7"/>
+        </w:numPr>
+        <w:tabs>
+          <w:tab w:val="left" w:pos="2172"/>
+        </w:tabs>
+        <w:rPr>
+          <w:lang w:val="en-IN"/>
+        </w:rPr>
+      </w:pPr>
+      <w:r>
+        <w:rPr>
+          <w:lang w:val="en-IN"/>
+        </w:rPr>
+        <w:t xml:space="preserve">Select the </w:t>
+      </w:r>
+      <w:proofErr w:type="spellStart"/>
+      <w:r>
+        <w:rPr>
+          <w:lang w:val="en-IN"/>
+        </w:rPr>
+        <w:t>ClientName</w:t>
+      </w:r>
+      <w:proofErr w:type="spellEnd"/>
+      <w:r>
+        <w:rPr>
+          <w:lang w:val="en-IN"/>
+        </w:rPr>
+        <w:t xml:space="preserve"> column in the second table.</w:t>
+      </w:r>
+    </w:p>
+    <w:p>
+      <w:pPr>
+        <w:pStyle w:val="Normal-Indented"/>
+        <w:numPr>
+          <w:ilvl w:val="0"/>
+          <w:numId w:val="7"/>
+        </w:numPr>
+        <w:tabs>
+          <w:tab w:val="left" w:pos="2172"/>
+        </w:tabs>
+        <w:rPr>
+          <w:lang w:val="en-IN"/>
+        </w:rPr>
+      </w:pPr>
+      <w:r>
+        <w:rPr>
+          <w:lang w:val="en-IN"/>
+        </w:rPr>
+        <w:t>Choose Inner Join (only matching rows), or Left Join (keep all Automobile rows and match if available).</w:t>
+      </w:r>
+    </w:p>
+    <w:p>
+      <w:pPr>
+        <w:pStyle w:val="Normal-Indented"/>
+        <w:numPr>
+          <w:ilvl w:val="0"/>
+          <w:numId w:val="4"/>
+        </w:numPr>
+        <w:tabs>
+          <w:tab w:val="left" w:pos="2172"/>
+        </w:tabs>
+        <w:rPr>
+          <w:lang w:val="en-IN"/>
+        </w:rPr>
+      </w:pPr>
+      <w:r>
+        <w:rPr>
+          <w:lang w:val="en-IN"/>
+        </w:rPr>
+        <w:t>After merging, expand the new column to bring in additional client info.</w:t>
+      </w:r>
+    </w:p>
+    <w:p>
+      <w:pPr>
+        <w:pStyle w:val="Normal-Indented"/>
+        <w:tabs>
+          <w:tab w:val="left" w:pos="2172"/>
+        </w:tabs>
+        <w:rPr>
+          <w:b/>
+          <w:bCs/>
+          <w:sz w:val="32"/>
+          <w:szCs w:val="32"/>
+        </w:rPr>
+      </w:pPr>
+    </w:p>
+    <w:p>
+      <w:pPr>
+        <w:pStyle w:val="Normal-Indented"/>
+        <w:tabs>
+          <w:tab w:val="left" w:pos="2172"/>
+        </w:tabs>
+        <w:rPr>
+          <w:b/>
+          <w:bCs/>
+          <w:sz w:val="32"/>
+          <w:szCs w:val="32"/>
+        </w:rPr>
+      </w:pPr>
+    </w:p>
+    <w:p>
+      <w:pPr>
+        <w:pStyle w:val="Normal-Indented"/>
         <w:tabs>
           <w:tab w:val="left" w:pos="2172"/>
         </w:tabs>
@@ -3063,6 +4273,142 @@
     <w:p>
       <w:pPr>
         <w:pStyle w:val="Normal-Indented"/>
+        <w:numPr>
+          <w:ilvl w:val="0"/>
+          <w:numId w:val="4"/>
+        </w:numPr>
+        <w:tabs>
+          <w:tab w:val="left" w:pos="2172"/>
+        </w:tabs>
+        <w:rPr>
+          <w:lang w:val="en-IN"/>
+        </w:rPr>
+      </w:pPr>
+      <w:r>
+        <w:rPr>
+          <w:lang w:val="en-IN"/>
+        </w:rPr>
+        <w:t>Load your dataset into Power BI → Transform Data.</w:t>
+      </w:r>
+    </w:p>
+    <w:p>
+      <w:pPr>
+        <w:pStyle w:val="Normal-Indented"/>
+        <w:numPr>
+          <w:ilvl w:val="0"/>
+          <w:numId w:val="4"/>
+        </w:numPr>
+        <w:tabs>
+          <w:tab w:val="left" w:pos="2172"/>
+        </w:tabs>
+        <w:rPr>
+          <w:lang w:val="en-IN"/>
+        </w:rPr>
+      </w:pPr>
+      <w:r>
+        <w:rPr>
+          <w:lang w:val="en-IN"/>
+        </w:rPr>
+        <w:t>In Power Query, select both columns:</w:t>
+      </w:r>
+    </w:p>
+    <w:p>
+      <w:pPr>
+        <w:pStyle w:val="Normal-Indented"/>
+        <w:numPr>
+          <w:ilvl w:val="0"/>
+          <w:numId w:val="8"/>
+        </w:numPr>
+        <w:tabs>
+          <w:tab w:val="left" w:pos="2172"/>
+        </w:tabs>
+        <w:rPr>
+          <w:lang w:val="en-IN"/>
+        </w:rPr>
+      </w:pPr>
+      <w:proofErr w:type="spellStart"/>
+      <w:r>
+        <w:rPr>
+          <w:lang w:val="en-IN"/>
+        </w:rPr>
+        <w:t>InvoiceDate</w:t>
+      </w:r>
+      <w:proofErr w:type="spellEnd"/>
+    </w:p>
+    <w:p>
+      <w:pPr>
+        <w:pStyle w:val="Normal-Indented"/>
+        <w:numPr>
+          <w:ilvl w:val="0"/>
+          <w:numId w:val="8"/>
+        </w:numPr>
+        <w:tabs>
+          <w:tab w:val="left" w:pos="2172"/>
+        </w:tabs>
+        <w:rPr>
+          <w:lang w:val="en-IN"/>
+        </w:rPr>
+      </w:pPr>
+      <w:r>
+        <w:rPr>
+          <w:lang w:val="en-IN"/>
+        </w:rPr>
+        <w:t>Make</w:t>
+      </w:r>
+    </w:p>
+    <w:p>
+      <w:pPr>
+        <w:pStyle w:val="Normal-Indented"/>
+        <w:numPr>
+          <w:ilvl w:val="0"/>
+          <w:numId w:val="4"/>
+        </w:numPr>
+        <w:tabs>
+          <w:tab w:val="left" w:pos="2172"/>
+        </w:tabs>
+        <w:rPr>
+          <w:lang w:val="en-IN"/>
+        </w:rPr>
+      </w:pPr>
+      <w:r>
+        <w:rPr>
+          <w:lang w:val="en-IN"/>
+        </w:rPr>
+        <w:lastRenderedPageBreak/>
+        <w:t>Go to Home → Remove Rows → Remove Duplicates.</w:t>
+      </w:r>
+    </w:p>
+    <w:p>
+      <w:pPr>
+        <w:pStyle w:val="Normal-Indented"/>
+        <w:tabs>
+          <w:tab w:val="left" w:pos="2172"/>
+        </w:tabs>
+        <w:rPr>
+          <w:b/>
+          <w:bCs/>
+          <w:sz w:val="32"/>
+          <w:szCs w:val="32"/>
+        </w:rPr>
+      </w:pPr>
+    </w:p>
+    <w:p>
+      <w:pPr>
+        <w:pStyle w:val="Normal-Indented"/>
+        <w:tabs>
+          <w:tab w:val="left" w:pos="2172"/>
+        </w:tabs>
+        <w:rPr>
+          <w:b/>
+          <w:bCs/>
+          <w:sz w:val="32"/>
+          <w:szCs w:val="32"/>
+        </w:rPr>
+      </w:pPr>
+    </w:p>
+    <w:p>
+      <w:pPr>
+        <w:pStyle w:val="Normal-Indented"/>
         <w:tabs>
           <w:tab w:val="left" w:pos="2172"/>
         </w:tabs>
@@ -3109,33 +4455,823 @@
         <w:tabs>
           <w:tab w:val="left" w:pos="2172"/>
         </w:tabs>
-      </w:pPr>
-    </w:p>
-    <w:p>
-      <w:pPr>
-        <w:pStyle w:val="Normal-Indented"/>
-      </w:pPr>
-      <w:sdt>
-        <w:sdtPr>
-          <w:alias w:val="Task 3:"/>
-          <w:tag w:val="Task 3:"/>
-          <w:id w:val="68625896"/>
-          <w:placeholder>
-            <w:docPart w:val="841E63F131D142F1B8CDB876558DE3CF"/>
-          </w:placeholder>
-          <w:temporary/>
-          <w:showingPlcHdr/>
-          <w15:appearance w15:val="hidden"/>
-        </w:sdtPr>
-        <w:sdtContent>
-          <w:r>
-            <w:t xml:space="preserve">Task </w:t>
-          </w:r>
-          <w:r>
-            <w:t>3</w:t>
-          </w:r>
-        </w:sdtContent>
-      </w:sdt>
+        <w:rPr>
+          <w:b/>
+          <w:bCs/>
+          <w:sz w:val="32"/>
+          <w:szCs w:val="32"/>
+        </w:rPr>
+      </w:pPr>
+    </w:p>
+    <w:p>
+      <w:pPr>
+        <w:pStyle w:val="Normal-Indented"/>
+        <w:numPr>
+          <w:ilvl w:val="0"/>
+          <w:numId w:val="4"/>
+        </w:numPr>
+        <w:tabs>
+          <w:tab w:val="left" w:pos="2172"/>
+        </w:tabs>
+        <w:rPr>
+          <w:lang w:val="en-IN"/>
+        </w:rPr>
+      </w:pPr>
+      <w:r>
+        <w:rPr>
+          <w:lang w:val="en-IN"/>
+        </w:rPr>
+        <w:t>Load the dataset → go to Transform Data.</w:t>
+      </w:r>
+    </w:p>
+    <w:p>
+      <w:pPr>
+        <w:pStyle w:val="Normal-Indented"/>
+        <w:numPr>
+          <w:ilvl w:val="0"/>
+          <w:numId w:val="4"/>
+        </w:numPr>
+        <w:tabs>
+          <w:tab w:val="left" w:pos="2172"/>
+        </w:tabs>
+        <w:rPr>
+          <w:lang w:val="en-IN"/>
+        </w:rPr>
+      </w:pPr>
+      <w:r>
+        <w:rPr>
+          <w:lang w:val="en-IN"/>
+        </w:rPr>
+        <w:t xml:space="preserve">Select the </w:t>
+      </w:r>
+      <w:proofErr w:type="spellStart"/>
+      <w:r>
+        <w:rPr>
+          <w:lang w:val="en-IN"/>
+        </w:rPr>
+        <w:t>Color</w:t>
+      </w:r>
+      <w:proofErr w:type="spellEnd"/>
+      <w:r>
+        <w:rPr>
+          <w:lang w:val="en-IN"/>
+        </w:rPr>
+        <w:t xml:space="preserve"> column.</w:t>
+      </w:r>
+    </w:p>
+    <w:p>
+      <w:pPr>
+        <w:pStyle w:val="Normal-Indented"/>
+        <w:numPr>
+          <w:ilvl w:val="0"/>
+          <w:numId w:val="4"/>
+        </w:numPr>
+        <w:tabs>
+          <w:tab w:val="left" w:pos="2172"/>
+        </w:tabs>
+        <w:rPr>
+          <w:lang w:val="en-IN"/>
+        </w:rPr>
+      </w:pPr>
+      <w:r>
+        <w:rPr>
+          <w:lang w:val="en-IN"/>
+        </w:rPr>
+        <w:t>Go to the ribbon: Transform → Pivot Column.</w:t>
+      </w:r>
+    </w:p>
+    <w:p>
+      <w:pPr>
+        <w:pStyle w:val="Normal-Indented"/>
+        <w:numPr>
+          <w:ilvl w:val="0"/>
+          <w:numId w:val="4"/>
+        </w:numPr>
+        <w:tabs>
+          <w:tab w:val="left" w:pos="2172"/>
+        </w:tabs>
+        <w:rPr>
+          <w:lang w:val="en-IN"/>
+        </w:rPr>
+      </w:pPr>
+      <w:r>
+        <w:rPr>
+          <w:lang w:val="en-IN"/>
+        </w:rPr>
+        <w:t>In the dialog:</w:t>
+      </w:r>
+    </w:p>
+    <w:p>
+      <w:pPr>
+        <w:pStyle w:val="Normal-Indented"/>
+        <w:tabs>
+          <w:tab w:val="left" w:pos="2172"/>
+        </w:tabs>
+        <w:rPr>
+          <w:lang w:val="en-IN"/>
+        </w:rPr>
+      </w:pPr>
+      <w:r>
+        <w:rPr>
+          <w:lang w:val="en-IN"/>
+        </w:rPr>
+        <w:t xml:space="preserve">Values Column = </w:t>
+      </w:r>
+      <w:proofErr w:type="spellStart"/>
+      <w:r>
+        <w:rPr>
+          <w:lang w:val="en-IN"/>
+        </w:rPr>
+        <w:t>SalePrice</w:t>
+      </w:r>
+      <w:proofErr w:type="spellEnd"/>
+      <w:r>
+        <w:rPr>
+          <w:lang w:val="en-IN"/>
+        </w:rPr>
+        <w:t>.</w:t>
+      </w:r>
+    </w:p>
+    <w:p>
+      <w:pPr>
+        <w:pStyle w:val="Normal-Indented"/>
+        <w:tabs>
+          <w:tab w:val="left" w:pos="2172"/>
+        </w:tabs>
+        <w:rPr>
+          <w:lang w:val="en-IN"/>
+        </w:rPr>
+      </w:pPr>
+      <w:r>
+        <w:rPr>
+          <w:lang w:val="en-IN"/>
+        </w:rPr>
+        <w:t>Aggregate Function = Sum (or Average, depending on what you want).</w:t>
+      </w:r>
+    </w:p>
+    <w:p>
+      <w:pPr>
+        <w:pStyle w:val="Normal-Indented"/>
+        <w:numPr>
+          <w:ilvl w:val="0"/>
+          <w:numId w:val="4"/>
+        </w:numPr>
+        <w:tabs>
+          <w:tab w:val="left" w:pos="2172"/>
+        </w:tabs>
+        <w:rPr>
+          <w:lang w:val="en-IN"/>
+        </w:rPr>
+      </w:pPr>
+      <w:r>
+        <w:rPr>
+          <w:lang w:val="en-IN"/>
+        </w:rPr>
+        <w:t xml:space="preserve">Each unique </w:t>
+      </w:r>
+      <w:proofErr w:type="spellStart"/>
+      <w:r>
+        <w:rPr>
+          <w:lang w:val="en-IN"/>
+        </w:rPr>
+        <w:t>Color</w:t>
+      </w:r>
+      <w:proofErr w:type="spellEnd"/>
+      <w:r>
+        <w:rPr>
+          <w:lang w:val="en-IN"/>
+        </w:rPr>
+        <w:t xml:space="preserve"> will now become its own column with aggregated </w:t>
+      </w:r>
+      <w:proofErr w:type="spellStart"/>
+      <w:r>
+        <w:rPr>
+          <w:lang w:val="en-IN"/>
+        </w:rPr>
+        <w:t>SalePrice</w:t>
+      </w:r>
+      <w:proofErr w:type="spellEnd"/>
+    </w:p>
+    <w:p>
+      <w:pPr>
+        <w:pStyle w:val="Normal-Indented"/>
+        <w:tabs>
+          <w:tab w:val="left" w:pos="2172"/>
+        </w:tabs>
+        <w:rPr>
+          <w:b/>
+          <w:bCs/>
+          <w:sz w:val="32"/>
+          <w:szCs w:val="32"/>
+        </w:rPr>
+      </w:pPr>
+    </w:p>
+    <w:p>
+      <w:pPr>
+        <w:pStyle w:val="Normal-Indented"/>
+        <w:tabs>
+          <w:tab w:val="left" w:pos="2172"/>
+        </w:tabs>
+      </w:pPr>
+      <w:r>
+        <w:drawing>
+          <wp:inline distT="0" distB="0" distL="0" distR="0" wp14:anchorId="1E7B4A05" wp14:editId="79DC88C5">
+            <wp:extent cx="5265420" cy="2677151"/>
+            <wp:effectExtent l="0" t="0" r="0" b="9525"/>
+            <wp:docPr id="1491582267" name="Picture 1"/>
+            <wp:cNvGraphicFramePr>
+              <a:graphicFrameLocks xmlns:a="http://schemas.openxmlformats.org/drawingml/2006/main" noChangeAspect="1"/>
+            </wp:cNvGraphicFramePr>
+            <a:graphic xmlns:a="http://schemas.openxmlformats.org/drawingml/2006/main">
+              <a:graphicData uri="http://schemas.openxmlformats.org/drawingml/2006/picture">
+                <pic:pic xmlns:pic="http://schemas.openxmlformats.org/drawingml/2006/picture">
+                  <pic:nvPicPr>
+                    <pic:cNvPr id="1491582267" name=""/>
+                    <pic:cNvPicPr/>
+                  </pic:nvPicPr>
+                  <pic:blipFill>
+                    <a:blip r:embed="rId10"/>
+                    <a:stretch>
+                      <a:fillRect/>
+                    </a:stretch>
+                  </pic:blipFill>
+                  <pic:spPr>
+                    <a:xfrm>
+                      <a:off x="0" y="0"/>
+                      <a:ext cx="5265420" cy="2677151"/>
+                    </a:xfrm>
+                    <a:prstGeom prst="rect">
+                      <a:avLst/>
+                    </a:prstGeom>
+                  </pic:spPr>
+                </pic:pic>
+              </a:graphicData>
+            </a:graphic>
+          </wp:inline>
+        </w:drawing>
+      </w:r>
+    </w:p>
+    <w:p>
+      <w:pPr>
+        <w:pStyle w:val="Normal-Indented"/>
+        <w:tabs>
+          <w:tab w:val="left" w:pos="2172"/>
+        </w:tabs>
+      </w:pPr>
+    </w:p>
+    <w:p>
+      <w:pPr>
+        <w:pStyle w:val="Normal-Indented"/>
+        <w:tabs>
+          <w:tab w:val="left" w:pos="2172"/>
+        </w:tabs>
+      </w:pPr>
+    </w:p>
+    <w:p>
+      <w:pPr>
+        <w:pStyle w:val="Normal-Indented"/>
+        <w:tabs>
+          <w:tab w:val="left" w:pos="2172"/>
+        </w:tabs>
+      </w:pPr>
+    </w:p>
+    <w:p>
+      <w:pPr>
+        <w:pStyle w:val="Normal-Indented"/>
+        <w:tabs>
+          <w:tab w:val="left" w:pos="2172"/>
+        </w:tabs>
+        <w:ind w:left="0"/>
+        <w:jc w:val="center"/>
+        <w:rPr>
+          <w:b/>
+          <w:bCs/>
+          <w:sz w:val="36"/>
+          <w:szCs w:val="36"/>
+        </w:rPr>
+      </w:pPr>
+      <w:r>
+        <w:rPr>
+          <w:b/>
+          <w:bCs/>
+          <w:sz w:val="36"/>
+          <w:szCs w:val="36"/>
+        </w:rPr>
+        <w:t>Task 3</w:t>
+      </w:r>
+    </w:p>
+    <w:p>
+      <w:pPr>
+        <w:pStyle w:val="Normal-Indented"/>
+        <w:tabs>
+          <w:tab w:val="left" w:pos="2172"/>
+        </w:tabs>
+        <w:ind w:left="0"/>
+        <w:jc w:val="center"/>
+        <w:rPr>
+          <w:b/>
+          <w:bCs/>
+          <w:sz w:val="36"/>
+          <w:szCs w:val="36"/>
+        </w:rPr>
+      </w:pPr>
+    </w:p>
+    <w:p>
+      <w:pPr>
+        <w:pStyle w:val="Normal-Indented"/>
+        <w:tabs>
+          <w:tab w:val="left" w:pos="2172"/>
+        </w:tabs>
+        <w:ind w:left="0"/>
+        <w:rPr>
+          <w:b/>
+          <w:bCs/>
+          <w:sz w:val="32"/>
+          <w:szCs w:val="32"/>
+        </w:rPr>
+      </w:pPr>
+      <w:r>
+        <w:rPr>
+          <w:b/>
+          <w:bCs/>
+          <w:sz w:val="32"/>
+          <w:szCs w:val="32"/>
+        </w:rPr>
+        <w:t xml:space="preserve">1. How can you create a bar chart to compare total sales by product category? </w:t>
+      </w:r>
+    </w:p>
+    <w:p>
+      <w:pPr>
+        <w:pStyle w:val="Normal-Indented"/>
+        <w:tabs>
+          <w:tab w:val="left" w:pos="2172"/>
+        </w:tabs>
+        <w:ind w:left="0"/>
+        <w:rPr>
+          <w:b/>
+          <w:bCs/>
+          <w:sz w:val="32"/>
+          <w:szCs w:val="32"/>
+        </w:rPr>
+      </w:pPr>
+    </w:p>
+    <w:p>
+      <w:pPr>
+        <w:pStyle w:val="Normal-Indented"/>
+        <w:tabs>
+          <w:tab w:val="left" w:pos="2172"/>
+        </w:tabs>
+        <w:ind w:left="0"/>
+        <w:rPr>
+          <w:b/>
+          <w:bCs/>
+          <w:sz w:val="32"/>
+          <w:szCs w:val="32"/>
+        </w:rPr>
+      </w:pPr>
+    </w:p>
+    <w:p>
+      <w:pPr>
+        <w:pStyle w:val="Normal-Indented"/>
+        <w:tabs>
+          <w:tab w:val="left" w:pos="2172"/>
+        </w:tabs>
+        <w:ind w:left="0"/>
+        <w:rPr>
+          <w:b/>
+          <w:bCs/>
+          <w:sz w:val="32"/>
+          <w:szCs w:val="32"/>
+        </w:rPr>
+      </w:pPr>
+      <w:r>
+        <w:rPr>
+          <w:b/>
+          <w:bCs/>
+          <w:sz w:val="32"/>
+          <w:szCs w:val="32"/>
+        </w:rPr>
+        <w:t xml:space="preserve">2. What steps would you take to create a line chart showing monthly sales trends? </w:t>
+      </w:r>
+    </w:p>
+    <w:p>
+      <w:pPr>
+        <w:pStyle w:val="Normal-Indented"/>
+        <w:tabs>
+          <w:tab w:val="left" w:pos="2172"/>
+        </w:tabs>
+        <w:ind w:left="0"/>
+        <w:rPr>
+          <w:b/>
+          <w:bCs/>
+          <w:sz w:val="32"/>
+          <w:szCs w:val="32"/>
+        </w:rPr>
+      </w:pPr>
+      <w:r>
+        <w:rPr>
+          <w:b/>
+          <w:bCs/>
+          <w:sz w:val="32"/>
+          <w:szCs w:val="32"/>
+        </w:rPr>
+        <w:lastRenderedPageBreak/>
+        <w:t xml:space="preserve">3. How can you use a pie chart to show the sales distribution by region? </w:t>
+      </w:r>
+    </w:p>
+    <w:p>
+      <w:pPr>
+        <w:pStyle w:val="Normal-Indented"/>
+        <w:tabs>
+          <w:tab w:val="left" w:pos="2172"/>
+        </w:tabs>
+        <w:ind w:left="0"/>
+        <w:rPr>
+          <w:b/>
+          <w:bCs/>
+          <w:sz w:val="32"/>
+          <w:szCs w:val="32"/>
+        </w:rPr>
+      </w:pPr>
+      <w:r>
+        <w:rPr>
+          <w:b/>
+          <w:bCs/>
+          <w:sz w:val="32"/>
+          <w:szCs w:val="32"/>
+        </w:rPr>
+        <w:t xml:space="preserve">4. Create a scatter plot to visualize the relationship between sales and profit. </w:t>
+      </w:r>
+    </w:p>
+    <w:p>
+      <w:pPr>
+        <w:pStyle w:val="Normal-Indented"/>
+        <w:tabs>
+          <w:tab w:val="left" w:pos="2172"/>
+        </w:tabs>
+        <w:ind w:left="0"/>
+        <w:rPr>
+          <w:b/>
+          <w:bCs/>
+          <w:sz w:val="32"/>
+          <w:szCs w:val="32"/>
+        </w:rPr>
+      </w:pPr>
+      <w:r>
+        <w:rPr>
+          <w:b/>
+          <w:bCs/>
+          <w:sz w:val="32"/>
+          <w:szCs w:val="32"/>
+        </w:rPr>
+        <w:t xml:space="preserve">5. How can you add a trend line to a line chart to show sales growth over time? </w:t>
+      </w:r>
+    </w:p>
+    <w:p>
+      <w:pPr>
+        <w:pStyle w:val="Normal-Indented"/>
+        <w:tabs>
+          <w:tab w:val="left" w:pos="2172"/>
+        </w:tabs>
+        <w:ind w:left="0"/>
+        <w:rPr>
+          <w:b/>
+          <w:bCs/>
+          <w:sz w:val="32"/>
+          <w:szCs w:val="32"/>
+        </w:rPr>
+      </w:pPr>
+      <w:r>
+        <w:rPr>
+          <w:b/>
+          <w:bCs/>
+          <w:sz w:val="32"/>
+          <w:szCs w:val="32"/>
+        </w:rPr>
+        <w:t xml:space="preserve">6. What is the process to create a stacked bar chart to show sales by product category and region? </w:t>
+      </w:r>
+    </w:p>
+    <w:p>
+      <w:pPr>
+        <w:pStyle w:val="Normal-Indented"/>
+        <w:tabs>
+          <w:tab w:val="left" w:pos="2172"/>
+        </w:tabs>
+        <w:ind w:left="0"/>
+        <w:rPr>
+          <w:b/>
+          <w:bCs/>
+          <w:sz w:val="32"/>
+          <w:szCs w:val="32"/>
+        </w:rPr>
+      </w:pPr>
+      <w:r>
+        <w:rPr>
+          <w:b/>
+          <w:bCs/>
+          <w:sz w:val="32"/>
+          <w:szCs w:val="32"/>
+        </w:rPr>
+        <w:t xml:space="preserve">7. How can you use a map visualization to display sales data by geographic location? </w:t>
+      </w:r>
+    </w:p>
+    <w:p>
+      <w:pPr>
+        <w:pStyle w:val="Normal-Indented"/>
+        <w:tabs>
+          <w:tab w:val="left" w:pos="2172"/>
+        </w:tabs>
+        <w:ind w:left="0"/>
+        <w:rPr>
+          <w:b/>
+          <w:bCs/>
+          <w:sz w:val="32"/>
+          <w:szCs w:val="32"/>
+        </w:rPr>
+      </w:pPr>
+      <w:r>
+        <w:rPr>
+          <w:b/>
+          <w:bCs/>
+          <w:sz w:val="32"/>
+          <w:szCs w:val="32"/>
+        </w:rPr>
+        <w:t xml:space="preserve">8. Create a heat map to show the intensity of sales across different regions. </w:t>
+      </w:r>
+    </w:p>
+    <w:p>
+      <w:pPr>
+        <w:pStyle w:val="Normal-Indented"/>
+        <w:tabs>
+          <w:tab w:val="left" w:pos="2172"/>
+        </w:tabs>
+        <w:ind w:left="0"/>
+        <w:rPr>
+          <w:b/>
+          <w:bCs/>
+          <w:sz w:val="32"/>
+          <w:szCs w:val="32"/>
+        </w:rPr>
+      </w:pPr>
+      <w:r>
+        <w:rPr>
+          <w:b/>
+          <w:bCs/>
+          <w:sz w:val="32"/>
+          <w:szCs w:val="32"/>
+        </w:rPr>
+        <w:t xml:space="preserve">9. How can you use a tree map to visualize the sales contribution of each product category? </w:t>
+      </w:r>
+    </w:p>
+    <w:p>
+      <w:pPr>
+        <w:pStyle w:val="Normal-Indented"/>
+        <w:tabs>
+          <w:tab w:val="left" w:pos="2172"/>
+        </w:tabs>
+        <w:ind w:left="0"/>
+        <w:rPr>
+          <w:b/>
+          <w:bCs/>
+          <w:sz w:val="32"/>
+          <w:szCs w:val="32"/>
+        </w:rPr>
+      </w:pPr>
+      <w:r>
+        <w:rPr>
+          <w:b/>
+          <w:bCs/>
+          <w:sz w:val="32"/>
+          <w:szCs w:val="32"/>
+        </w:rPr>
+        <w:t xml:space="preserve">10. What steps would you take to create a waterfall chart to show sales variances? </w:t>
+      </w:r>
+    </w:p>
+    <w:p>
+      <w:pPr>
+        <w:pStyle w:val="Normal-Indented"/>
+        <w:tabs>
+          <w:tab w:val="left" w:pos="2172"/>
+        </w:tabs>
+        <w:ind w:left="0"/>
+        <w:rPr>
+          <w:b/>
+          <w:bCs/>
+          <w:sz w:val="32"/>
+          <w:szCs w:val="32"/>
+        </w:rPr>
+      </w:pPr>
+      <w:r>
+        <w:rPr>
+          <w:b/>
+          <w:bCs/>
+          <w:sz w:val="32"/>
+          <w:szCs w:val="32"/>
+        </w:rPr>
+        <w:t xml:space="preserve">11. How can you create a KPI visual to display key sales metrics? </w:t>
+      </w:r>
+    </w:p>
+    <w:p>
+      <w:pPr>
+        <w:pStyle w:val="Normal-Indented"/>
+        <w:tabs>
+          <w:tab w:val="left" w:pos="2172"/>
+        </w:tabs>
+        <w:ind w:left="0"/>
+        <w:rPr>
+          <w:b/>
+          <w:bCs/>
+          <w:sz w:val="32"/>
+          <w:szCs w:val="32"/>
+        </w:rPr>
+      </w:pPr>
+      <w:r>
+        <w:rPr>
+          <w:b/>
+          <w:bCs/>
+          <w:sz w:val="32"/>
+          <w:szCs w:val="32"/>
+        </w:rPr>
+        <w:t xml:space="preserve">12. What is the process to create a funnel chart to visualize the sales pipeline? </w:t>
+      </w:r>
+    </w:p>
+    <w:p>
+      <w:pPr>
+        <w:pStyle w:val="Normal-Indented"/>
+        <w:tabs>
+          <w:tab w:val="left" w:pos="2172"/>
+        </w:tabs>
+        <w:ind w:left="0"/>
+        <w:rPr>
+          <w:b/>
+          <w:bCs/>
+          <w:sz w:val="32"/>
+          <w:szCs w:val="32"/>
+        </w:rPr>
+      </w:pPr>
+      <w:r>
+        <w:rPr>
+          <w:b/>
+          <w:bCs/>
+          <w:sz w:val="32"/>
+          <w:szCs w:val="32"/>
+        </w:rPr>
+        <w:t xml:space="preserve">13. How can you use a gauge chart to show the performance against a sales target? </w:t>
+      </w:r>
+    </w:p>
+    <w:p>
+      <w:pPr>
+        <w:pStyle w:val="Normal-Indented"/>
+        <w:tabs>
+          <w:tab w:val="left" w:pos="2172"/>
+        </w:tabs>
+        <w:ind w:left="0"/>
+        <w:rPr>
+          <w:b/>
+          <w:bCs/>
+          <w:sz w:val="32"/>
+          <w:szCs w:val="32"/>
+        </w:rPr>
+      </w:pPr>
+      <w:r>
+        <w:rPr>
+          <w:b/>
+          <w:bCs/>
+          <w:sz w:val="32"/>
+          <w:szCs w:val="32"/>
+        </w:rPr>
+        <w:t xml:space="preserve">14. Create a histogram to show the distribution of sales amounts. </w:t>
+      </w:r>
+    </w:p>
+    <w:p>
+      <w:pPr>
+        <w:pStyle w:val="Normal-Indented"/>
+        <w:tabs>
+          <w:tab w:val="left" w:pos="2172"/>
+        </w:tabs>
+        <w:ind w:left="0"/>
+        <w:rPr>
+          <w:b/>
+          <w:bCs/>
+          <w:sz w:val="32"/>
+          <w:szCs w:val="32"/>
+        </w:rPr>
+      </w:pPr>
+      <w:r>
+        <w:rPr>
+          <w:b/>
+          <w:bCs/>
+          <w:sz w:val="32"/>
+          <w:szCs w:val="32"/>
+        </w:rPr>
+        <w:t xml:space="preserve">15. How can you use slicers to filter visualizations based on product categories? </w:t>
+      </w:r>
+    </w:p>
+    <w:p>
+      <w:pPr>
+        <w:pStyle w:val="Normal-Indented"/>
+        <w:tabs>
+          <w:tab w:val="left" w:pos="2172"/>
+        </w:tabs>
+        <w:ind w:left="0"/>
+        <w:rPr>
+          <w:b/>
+          <w:bCs/>
+          <w:sz w:val="32"/>
+          <w:szCs w:val="32"/>
+        </w:rPr>
+      </w:pPr>
+      <w:r>
+        <w:rPr>
+          <w:b/>
+          <w:bCs/>
+          <w:sz w:val="32"/>
+          <w:szCs w:val="32"/>
+        </w:rPr>
+        <w:t xml:space="preserve">16. What steps would you take to create a combo chart to compare sales and profit? </w:t>
+      </w:r>
+    </w:p>
+    <w:p>
+      <w:pPr>
+        <w:pStyle w:val="Normal-Indented"/>
+        <w:tabs>
+          <w:tab w:val="left" w:pos="2172"/>
+        </w:tabs>
+        <w:ind w:left="0"/>
+        <w:rPr>
+          <w:b/>
+          <w:bCs/>
+          <w:sz w:val="32"/>
+          <w:szCs w:val="32"/>
+        </w:rPr>
+      </w:pPr>
+      <w:r>
+        <w:rPr>
+          <w:b/>
+          <w:bCs/>
+          <w:sz w:val="32"/>
+          <w:szCs w:val="32"/>
+        </w:rPr>
+        <w:t xml:space="preserve">17. How can you use a card visual to display the total sales amount? 18. Create a bullet chart to compare actual sales against a target. </w:t>
+      </w:r>
+    </w:p>
+    <w:p>
+      <w:pPr>
+        <w:pStyle w:val="Normal-Indented"/>
+        <w:tabs>
+          <w:tab w:val="left" w:pos="2172"/>
+        </w:tabs>
+        <w:ind w:left="0"/>
+        <w:rPr>
+          <w:b/>
+          <w:bCs/>
+          <w:sz w:val="32"/>
+          <w:szCs w:val="32"/>
+        </w:rPr>
+      </w:pPr>
+      <w:r>
+        <w:rPr>
+          <w:b/>
+          <w:bCs/>
+          <w:sz w:val="32"/>
+          <w:szCs w:val="32"/>
+        </w:rPr>
+        <w:t xml:space="preserve">19. How can you use bookmarks to create a storytelling experience in Power BI? </w:t>
+      </w:r>
+    </w:p>
+    <w:p>
+      <w:pPr>
+        <w:pStyle w:val="Normal-Indented"/>
+        <w:tabs>
+          <w:tab w:val="left" w:pos="2172"/>
+        </w:tabs>
+        <w:ind w:left="0"/>
+        <w:rPr>
+          <w:b/>
+          <w:bCs/>
+          <w:sz w:val="32"/>
+          <w:szCs w:val="32"/>
+        </w:rPr>
+      </w:pPr>
+      <w:r>
+        <w:rPr>
+          <w:b/>
+          <w:bCs/>
+          <w:sz w:val="32"/>
+          <w:szCs w:val="32"/>
+        </w:rPr>
+        <w:t>20. What is the process to create a matrix visual to display sales data in a tabular format?</w:t>
+      </w:r>
+    </w:p>
+    <w:p>
+      <w:pPr>
+        <w:pStyle w:val="Normal-Indented"/>
+      </w:pPr>
+    </w:p>
+    <w:p>
+      <w:pPr>
+        <w:pStyle w:val="Normal-Indented"/>
+      </w:pPr>
     </w:p>
     <w:p>
       <w:pPr>
@@ -3460,6 +5596,155 @@
     </w:lvl>
   </w:abstractNum>
   <w:abstractNum w:abstractNumId="1" w15:restartNumberingAfterBreak="0">
+    <w:nsid w:val="044D2E7C"/>
+    <w:multiLevelType w:val="multilevel"/>
+    <w:tmpl w:val="F0E8B3FC"/>
+    <w:lvl w:ilvl="0">
+      <w:start w:val="1"/>
+      <w:numFmt w:val="bullet"/>
+      <w:lvlText w:val=""/>
+      <w:lvlJc w:val="left"/>
+      <w:pPr>
+        <w:tabs>
+          <w:tab w:val="num" w:pos="720"/>
+        </w:tabs>
+        <w:ind w:left="720" w:hanging="360"/>
+      </w:pPr>
+      <w:rPr>
+        <w:rFonts w:ascii="Symbol" w:hAnsi="Symbol" w:hint="default"/>
+        <w:sz w:val="20"/>
+      </w:rPr>
+    </w:lvl>
+    <w:lvl w:ilvl="1" w:tentative="1">
+      <w:start w:val="1"/>
+      <w:numFmt w:val="bullet"/>
+      <w:lvlText w:val="o"/>
+      <w:lvlJc w:val="left"/>
+      <w:pPr>
+        <w:tabs>
+          <w:tab w:val="num" w:pos="1440"/>
+        </w:tabs>
+        <w:ind w:left="1440" w:hanging="360"/>
+      </w:pPr>
+      <w:rPr>
+        <w:rFonts w:ascii="Courier New" w:hAnsi="Courier New" w:hint="default"/>
+        <w:sz w:val="20"/>
+      </w:rPr>
+    </w:lvl>
+    <w:lvl w:ilvl="2" w:tentative="1">
+      <w:start w:val="1"/>
+      <w:numFmt w:val="bullet"/>
+      <w:lvlText w:val=""/>
+      <w:lvlJc w:val="left"/>
+      <w:pPr>
+        <w:tabs>
+          <w:tab w:val="num" w:pos="2160"/>
+        </w:tabs>
+        <w:ind w:left="2160" w:hanging="360"/>
+      </w:pPr>
+      <w:rPr>
+        <w:rFonts w:ascii="Wingdings" w:hAnsi="Wingdings" w:hint="default"/>
+        <w:sz w:val="20"/>
+      </w:rPr>
+    </w:lvl>
+    <w:lvl w:ilvl="3" w:tentative="1">
+      <w:start w:val="1"/>
+      <w:numFmt w:val="bullet"/>
+      <w:lvlText w:val=""/>
+      <w:lvlJc w:val="left"/>
+      <w:pPr>
+        <w:tabs>
+          <w:tab w:val="num" w:pos="2880"/>
+        </w:tabs>
+        <w:ind w:left="2880" w:hanging="360"/>
+      </w:pPr>
+      <w:rPr>
+        <w:rFonts w:ascii="Wingdings" w:hAnsi="Wingdings" w:hint="default"/>
+        <w:sz w:val="20"/>
+      </w:rPr>
+    </w:lvl>
+    <w:lvl w:ilvl="4" w:tentative="1">
+      <w:start w:val="1"/>
+      <w:numFmt w:val="bullet"/>
+      <w:lvlText w:val=""/>
+      <w:lvlJc w:val="left"/>
+      <w:pPr>
+        <w:tabs>
+          <w:tab w:val="num" w:pos="3600"/>
+        </w:tabs>
+        <w:ind w:left="3600" w:hanging="360"/>
+      </w:pPr>
+      <w:rPr>
+        <w:rFonts w:ascii="Wingdings" w:hAnsi="Wingdings" w:hint="default"/>
+        <w:sz w:val="20"/>
+      </w:rPr>
+    </w:lvl>
+    <w:lvl w:ilvl="5" w:tentative="1">
+      <w:start w:val="1"/>
+      <w:numFmt w:val="bullet"/>
+      <w:lvlText w:val=""/>
+      <w:lvlJc w:val="left"/>
+      <w:pPr>
+        <w:tabs>
+          <w:tab w:val="num" w:pos="4320"/>
+        </w:tabs>
+        <w:ind w:left="4320" w:hanging="360"/>
+      </w:pPr>
+      <w:rPr>
+        <w:rFonts w:ascii="Wingdings" w:hAnsi="Wingdings" w:hint="default"/>
+        <w:sz w:val="20"/>
+      </w:rPr>
+    </w:lvl>
+    <w:lvl w:ilvl="6" w:tentative="1">
+      <w:start w:val="1"/>
+      <w:numFmt w:val="bullet"/>
+      <w:lvlText w:val=""/>
+      <w:lvlJc w:val="left"/>
+      <w:pPr>
+        <w:tabs>
+          <w:tab w:val="num" w:pos="5040"/>
+        </w:tabs>
+        <w:ind w:left="5040" w:hanging="360"/>
+      </w:pPr>
+      <w:rPr>
+        <w:rFonts w:ascii="Wingdings" w:hAnsi="Wingdings" w:hint="default"/>
+        <w:sz w:val="20"/>
+      </w:rPr>
+    </w:lvl>
+    <w:lvl w:ilvl="7" w:tentative="1">
+      <w:start w:val="1"/>
+      <w:numFmt w:val="bullet"/>
+      <w:lvlText w:val=""/>
+      <w:lvlJc w:val="left"/>
+      <w:pPr>
+        <w:tabs>
+          <w:tab w:val="num" w:pos="5760"/>
+        </w:tabs>
+        <w:ind w:left="5760" w:hanging="360"/>
+      </w:pPr>
+      <w:rPr>
+        <w:rFonts w:ascii="Wingdings" w:hAnsi="Wingdings" w:hint="default"/>
+        <w:sz w:val="20"/>
+      </w:rPr>
+    </w:lvl>
+    <w:lvl w:ilvl="8" w:tentative="1">
+      <w:start w:val="1"/>
+      <w:numFmt w:val="bullet"/>
+      <w:lvlText w:val=""/>
+      <w:lvlJc w:val="left"/>
+      <w:pPr>
+        <w:tabs>
+          <w:tab w:val="num" w:pos="6480"/>
+        </w:tabs>
+        <w:ind w:left="6480" w:hanging="360"/>
+      </w:pPr>
+      <w:rPr>
+        <w:rFonts w:ascii="Wingdings" w:hAnsi="Wingdings" w:hint="default"/>
+        <w:sz w:val="20"/>
+      </w:rPr>
+    </w:lvl>
+  </w:abstractNum>
+  <w:abstractNum w:abstractNumId="2" w15:restartNumberingAfterBreak="0">
     <w:nsid w:val="2A012A3E"/>
     <w:multiLevelType w:val="hybridMultilevel"/>
     <w:tmpl w:val="6E74BF58"/>
@@ -3572,7 +5857,156 @@
       </w:rPr>
     </w:lvl>
   </w:abstractNum>
-  <w:abstractNum w:abstractNumId="2" w15:restartNumberingAfterBreak="0">
+  <w:abstractNum w:abstractNumId="3" w15:restartNumberingAfterBreak="0">
+    <w:nsid w:val="2D0C68C2"/>
+    <w:multiLevelType w:val="multilevel"/>
+    <w:tmpl w:val="5B426EBE"/>
+    <w:lvl w:ilvl="0">
+      <w:start w:val="1"/>
+      <w:numFmt w:val="bullet"/>
+      <w:lvlText w:val=""/>
+      <w:lvlJc w:val="left"/>
+      <w:pPr>
+        <w:tabs>
+          <w:tab w:val="num" w:pos="720"/>
+        </w:tabs>
+        <w:ind w:left="720" w:hanging="360"/>
+      </w:pPr>
+      <w:rPr>
+        <w:rFonts w:ascii="Symbol" w:hAnsi="Symbol" w:hint="default"/>
+        <w:sz w:val="20"/>
+      </w:rPr>
+    </w:lvl>
+    <w:lvl w:ilvl="1" w:tentative="1">
+      <w:start w:val="1"/>
+      <w:numFmt w:val="bullet"/>
+      <w:lvlText w:val="o"/>
+      <w:lvlJc w:val="left"/>
+      <w:pPr>
+        <w:tabs>
+          <w:tab w:val="num" w:pos="1440"/>
+        </w:tabs>
+        <w:ind w:left="1440" w:hanging="360"/>
+      </w:pPr>
+      <w:rPr>
+        <w:rFonts w:ascii="Courier New" w:hAnsi="Courier New" w:hint="default"/>
+        <w:sz w:val="20"/>
+      </w:rPr>
+    </w:lvl>
+    <w:lvl w:ilvl="2" w:tentative="1">
+      <w:start w:val="1"/>
+      <w:numFmt w:val="bullet"/>
+      <w:lvlText w:val=""/>
+      <w:lvlJc w:val="left"/>
+      <w:pPr>
+        <w:tabs>
+          <w:tab w:val="num" w:pos="2160"/>
+        </w:tabs>
+        <w:ind w:left="2160" w:hanging="360"/>
+      </w:pPr>
+      <w:rPr>
+        <w:rFonts w:ascii="Wingdings" w:hAnsi="Wingdings" w:hint="default"/>
+        <w:sz w:val="20"/>
+      </w:rPr>
+    </w:lvl>
+    <w:lvl w:ilvl="3" w:tentative="1">
+      <w:start w:val="1"/>
+      <w:numFmt w:val="bullet"/>
+      <w:lvlText w:val=""/>
+      <w:lvlJc w:val="left"/>
+      <w:pPr>
+        <w:tabs>
+          <w:tab w:val="num" w:pos="2880"/>
+        </w:tabs>
+        <w:ind w:left="2880" w:hanging="360"/>
+      </w:pPr>
+      <w:rPr>
+        <w:rFonts w:ascii="Wingdings" w:hAnsi="Wingdings" w:hint="default"/>
+        <w:sz w:val="20"/>
+      </w:rPr>
+    </w:lvl>
+    <w:lvl w:ilvl="4" w:tentative="1">
+      <w:start w:val="1"/>
+      <w:numFmt w:val="bullet"/>
+      <w:lvlText w:val=""/>
+      <w:lvlJc w:val="left"/>
+      <w:pPr>
+        <w:tabs>
+          <w:tab w:val="num" w:pos="3600"/>
+        </w:tabs>
+        <w:ind w:left="3600" w:hanging="360"/>
+      </w:pPr>
+      <w:rPr>
+        <w:rFonts w:ascii="Wingdings" w:hAnsi="Wingdings" w:hint="default"/>
+        <w:sz w:val="20"/>
+      </w:rPr>
+    </w:lvl>
+    <w:lvl w:ilvl="5" w:tentative="1">
+      <w:start w:val="1"/>
+      <w:numFmt w:val="bullet"/>
+      <w:lvlText w:val=""/>
+      <w:lvlJc w:val="left"/>
+      <w:pPr>
+        <w:tabs>
+          <w:tab w:val="num" w:pos="4320"/>
+        </w:tabs>
+        <w:ind w:left="4320" w:hanging="360"/>
+      </w:pPr>
+      <w:rPr>
+        <w:rFonts w:ascii="Wingdings" w:hAnsi="Wingdings" w:hint="default"/>
+        <w:sz w:val="20"/>
+      </w:rPr>
+    </w:lvl>
+    <w:lvl w:ilvl="6" w:tentative="1">
+      <w:start w:val="1"/>
+      <w:numFmt w:val="bullet"/>
+      <w:lvlText w:val=""/>
+      <w:lvlJc w:val="left"/>
+      <w:pPr>
+        <w:tabs>
+          <w:tab w:val="num" w:pos="5040"/>
+        </w:tabs>
+        <w:ind w:left="5040" w:hanging="360"/>
+      </w:pPr>
+      <w:rPr>
+        <w:rFonts w:ascii="Wingdings" w:hAnsi="Wingdings" w:hint="default"/>
+        <w:sz w:val="20"/>
+      </w:rPr>
+    </w:lvl>
+    <w:lvl w:ilvl="7" w:tentative="1">
+      <w:start w:val="1"/>
+      <w:numFmt w:val="bullet"/>
+      <w:lvlText w:val=""/>
+      <w:lvlJc w:val="left"/>
+      <w:pPr>
+        <w:tabs>
+          <w:tab w:val="num" w:pos="5760"/>
+        </w:tabs>
+        <w:ind w:left="5760" w:hanging="360"/>
+      </w:pPr>
+      <w:rPr>
+        <w:rFonts w:ascii="Wingdings" w:hAnsi="Wingdings" w:hint="default"/>
+        <w:sz w:val="20"/>
+      </w:rPr>
+    </w:lvl>
+    <w:lvl w:ilvl="8" w:tentative="1">
+      <w:start w:val="1"/>
+      <w:numFmt w:val="bullet"/>
+      <w:lvlText w:val=""/>
+      <w:lvlJc w:val="left"/>
+      <w:pPr>
+        <w:tabs>
+          <w:tab w:val="num" w:pos="6480"/>
+        </w:tabs>
+        <w:ind w:left="6480" w:hanging="360"/>
+      </w:pPr>
+      <w:rPr>
+        <w:rFonts w:ascii="Wingdings" w:hAnsi="Wingdings" w:hint="default"/>
+        <w:sz w:val="20"/>
+      </w:rPr>
+    </w:lvl>
+  </w:abstractNum>
+  <w:abstractNum w:abstractNumId="4" w15:restartNumberingAfterBreak="0">
     <w:nsid w:val="2F645C8B"/>
     <w:multiLevelType w:val="hybridMultilevel"/>
     <w:tmpl w:val="68B0BF56"/>
@@ -3661,7 +6095,7 @@
       </w:pPr>
     </w:lvl>
   </w:abstractNum>
-  <w:abstractNum w:abstractNumId="3" w15:restartNumberingAfterBreak="0">
+  <w:abstractNum w:abstractNumId="5" w15:restartNumberingAfterBreak="0">
     <w:nsid w:val="3E6B495C"/>
     <w:multiLevelType w:val="hybridMultilevel"/>
     <w:tmpl w:val="2B38781A"/>
@@ -3774,7 +6208,156 @@
       </w:rPr>
     </w:lvl>
   </w:abstractNum>
-  <w:abstractNum w:abstractNumId="4" w15:restartNumberingAfterBreak="0">
+  <w:abstractNum w:abstractNumId="6" w15:restartNumberingAfterBreak="0">
+    <w:nsid w:val="467A7325"/>
+    <w:multiLevelType w:val="multilevel"/>
+    <w:tmpl w:val="253A6A5E"/>
+    <w:lvl w:ilvl="0">
+      <w:start w:val="1"/>
+      <w:numFmt w:val="bullet"/>
+      <w:lvlText w:val=""/>
+      <w:lvlJc w:val="left"/>
+      <w:pPr>
+        <w:tabs>
+          <w:tab w:val="num" w:pos="720"/>
+        </w:tabs>
+        <w:ind w:left="720" w:hanging="360"/>
+      </w:pPr>
+      <w:rPr>
+        <w:rFonts w:ascii="Symbol" w:hAnsi="Symbol" w:hint="default"/>
+        <w:sz w:val="20"/>
+      </w:rPr>
+    </w:lvl>
+    <w:lvl w:ilvl="1" w:tentative="1">
+      <w:start w:val="1"/>
+      <w:numFmt w:val="bullet"/>
+      <w:lvlText w:val="o"/>
+      <w:lvlJc w:val="left"/>
+      <w:pPr>
+        <w:tabs>
+          <w:tab w:val="num" w:pos="1440"/>
+        </w:tabs>
+        <w:ind w:left="1440" w:hanging="360"/>
+      </w:pPr>
+      <w:rPr>
+        <w:rFonts w:ascii="Courier New" w:hAnsi="Courier New" w:hint="default"/>
+        <w:sz w:val="20"/>
+      </w:rPr>
+    </w:lvl>
+    <w:lvl w:ilvl="2" w:tentative="1">
+      <w:start w:val="1"/>
+      <w:numFmt w:val="bullet"/>
+      <w:lvlText w:val=""/>
+      <w:lvlJc w:val="left"/>
+      <w:pPr>
+        <w:tabs>
+          <w:tab w:val="num" w:pos="2160"/>
+        </w:tabs>
+        <w:ind w:left="2160" w:hanging="360"/>
+      </w:pPr>
+      <w:rPr>
+        <w:rFonts w:ascii="Wingdings" w:hAnsi="Wingdings" w:hint="default"/>
+        <w:sz w:val="20"/>
+      </w:rPr>
+    </w:lvl>
+    <w:lvl w:ilvl="3" w:tentative="1">
+      <w:start w:val="1"/>
+      <w:numFmt w:val="bullet"/>
+      <w:lvlText w:val=""/>
+      <w:lvlJc w:val="left"/>
+      <w:pPr>
+        <w:tabs>
+          <w:tab w:val="num" w:pos="2880"/>
+        </w:tabs>
+        <w:ind w:left="2880" w:hanging="360"/>
+      </w:pPr>
+      <w:rPr>
+        <w:rFonts w:ascii="Wingdings" w:hAnsi="Wingdings" w:hint="default"/>
+        <w:sz w:val="20"/>
+      </w:rPr>
+    </w:lvl>
+    <w:lvl w:ilvl="4" w:tentative="1">
+      <w:start w:val="1"/>
+      <w:numFmt w:val="bullet"/>
+      <w:lvlText w:val=""/>
+      <w:lvlJc w:val="left"/>
+      <w:pPr>
+        <w:tabs>
+          <w:tab w:val="num" w:pos="3600"/>
+        </w:tabs>
+        <w:ind w:left="3600" w:hanging="360"/>
+      </w:pPr>
+      <w:rPr>
+        <w:rFonts w:ascii="Wingdings" w:hAnsi="Wingdings" w:hint="default"/>
+        <w:sz w:val="20"/>
+      </w:rPr>
+    </w:lvl>
+    <w:lvl w:ilvl="5" w:tentative="1">
+      <w:start w:val="1"/>
+      <w:numFmt w:val="bullet"/>
+      <w:lvlText w:val=""/>
+      <w:lvlJc w:val="left"/>
+      <w:pPr>
+        <w:tabs>
+          <w:tab w:val="num" w:pos="4320"/>
+        </w:tabs>
+        <w:ind w:left="4320" w:hanging="360"/>
+      </w:pPr>
+      <w:rPr>
+        <w:rFonts w:ascii="Wingdings" w:hAnsi="Wingdings" w:hint="default"/>
+        <w:sz w:val="20"/>
+      </w:rPr>
+    </w:lvl>
+    <w:lvl w:ilvl="6" w:tentative="1">
+      <w:start w:val="1"/>
+      <w:numFmt w:val="bullet"/>
+      <w:lvlText w:val=""/>
+      <w:lvlJc w:val="left"/>
+      <w:pPr>
+        <w:tabs>
+          <w:tab w:val="num" w:pos="5040"/>
+        </w:tabs>
+        <w:ind w:left="5040" w:hanging="360"/>
+      </w:pPr>
+      <w:rPr>
+        <w:rFonts w:ascii="Wingdings" w:hAnsi="Wingdings" w:hint="default"/>
+        <w:sz w:val="20"/>
+      </w:rPr>
+    </w:lvl>
+    <w:lvl w:ilvl="7" w:tentative="1">
+      <w:start w:val="1"/>
+      <w:numFmt w:val="bullet"/>
+      <w:lvlText w:val=""/>
+      <w:lvlJc w:val="left"/>
+      <w:pPr>
+        <w:tabs>
+          <w:tab w:val="num" w:pos="5760"/>
+        </w:tabs>
+        <w:ind w:left="5760" w:hanging="360"/>
+      </w:pPr>
+      <w:rPr>
+        <w:rFonts w:ascii="Wingdings" w:hAnsi="Wingdings" w:hint="default"/>
+        <w:sz w:val="20"/>
+      </w:rPr>
+    </w:lvl>
+    <w:lvl w:ilvl="8" w:tentative="1">
+      <w:start w:val="1"/>
+      <w:numFmt w:val="bullet"/>
+      <w:lvlText w:val=""/>
+      <w:lvlJc w:val="left"/>
+      <w:pPr>
+        <w:tabs>
+          <w:tab w:val="num" w:pos="6480"/>
+        </w:tabs>
+        <w:ind w:left="6480" w:hanging="360"/>
+      </w:pPr>
+      <w:rPr>
+        <w:rFonts w:ascii="Wingdings" w:hAnsi="Wingdings" w:hint="default"/>
+        <w:sz w:val="20"/>
+      </w:rPr>
+    </w:lvl>
+  </w:abstractNum>
+  <w:abstractNum w:abstractNumId="7" w15:restartNumberingAfterBreak="0">
     <w:nsid w:val="54C26CD6"/>
     <w:multiLevelType w:val="hybridMultilevel"/>
     <w:tmpl w:val="88CC8D94"/>
@@ -3863,7 +6446,7 @@
       </w:pPr>
     </w:lvl>
   </w:abstractNum>
-  <w:abstractNum w:abstractNumId="5" w15:restartNumberingAfterBreak="0">
+  <w:abstractNum w:abstractNumId="8" w15:restartNumberingAfterBreak="0">
     <w:nsid w:val="7FCB5B48"/>
     <w:multiLevelType w:val="hybridMultilevel"/>
     <w:tmpl w:val="5FCCA2FC"/>
@@ -3977,22 +6560,31 @@
     </w:lvl>
   </w:abstractNum>
   <w:num w:numId="1" w16cid:durableId="687487495">
+    <w:abstractNumId w:val="8"/>
+  </w:num>
+  <w:num w:numId="2" w16cid:durableId="787361052">
     <w:abstractNumId w:val="5"/>
   </w:num>
-  <w:num w:numId="2" w16cid:durableId="787361052">
-    <w:abstractNumId w:val="3"/>
-  </w:num>
   <w:num w:numId="3" w16cid:durableId="1823425752">
-    <w:abstractNumId w:val="1"/>
+    <w:abstractNumId w:val="2"/>
   </w:num>
   <w:num w:numId="4" w16cid:durableId="296883152">
     <w:abstractNumId w:val="0"/>
   </w:num>
   <w:num w:numId="5" w16cid:durableId="518007937">
-    <w:abstractNumId w:val="2"/>
+    <w:abstractNumId w:val="4"/>
   </w:num>
   <w:num w:numId="6" w16cid:durableId="204101415">
-    <w:abstractNumId w:val="4"/>
+    <w:abstractNumId w:val="7"/>
+  </w:num>
+  <w:num w:numId="7" w16cid:durableId="190841408">
+    <w:abstractNumId w:val="6"/>
+  </w:num>
+  <w:num w:numId="8" w16cid:durableId="530188793">
+    <w:abstractNumId w:val="1"/>
+  </w:num>
+  <w:num w:numId="9" w16cid:durableId="2061439130">
+    <w:abstractNumId w:val="3"/>
   </w:num>
 </w:numbering>
 </file>
@@ -4942,35 +7534,6 @@
     </w:docPart>
     <w:docPart>
       <w:docPartPr>
-        <w:name w:val="841E63F131D142F1B8CDB876558DE3CF"/>
-        <w:category>
-          <w:name w:val="General"/>
-          <w:gallery w:val="placeholder"/>
-        </w:category>
-        <w:types>
-          <w:type w:val="bbPlcHdr"/>
-        </w:types>
-        <w:behaviors>
-          <w:behavior w:val="content"/>
-        </w:behaviors>
-        <w:guid w:val="{751A4F0E-5ADA-4FB1-90F5-1581E63E49AE}"/>
-      </w:docPartPr>
-      <w:docPartBody>
-        <w:p>
-          <w:pPr>
-            <w:pStyle w:val="841E63F131D142F1B8CDB876558DE3CF"/>
-          </w:pPr>
-          <w:r>
-            <w:t xml:space="preserve">Task </w:t>
-          </w:r>
-          <w:r>
-            <w:t>3</w:t>
-          </w:r>
-        </w:p>
-      </w:docPartBody>
-    </w:docPart>
-    <w:docPart>
-      <w:docPartPr>
         <w:name w:val="F037F4B03636423BBE2A8CEFCF46D6CE"/>
         <w:category>
           <w:name w:val="General"/>
@@ -5330,12 +7893,14 @@
   <w:rsids>
     <w:rsidRoot w:val="000B14F2"/>
     <w:rsid w:val="000B14F2"/>
+    <w:rsid w:val="004515A2"/>
     <w:rsid w:val="00667DAE"/>
     <w:rsid w:val="00916795"/>
     <w:rsid w:val="00A63799"/>
     <w:rsid w:val="00C4322F"/>
     <w:rsid w:val="00DB710A"/>
     <w:rsid w:val="00DE2F38"/>
+    <w:rsid w:val="00FD7831"/>
   </w:rsids>
   <m:mathPr>
     <m:mathFont m:val="Cambria Math"/>
@@ -6079,6 +8644,24 @@
 </file>
 
 <file path=customXml/item1.xml><?xml version="1.0" encoding="utf-8"?>
+<p:properties xmlns:p="http://schemas.microsoft.com/office/2006/metadata/properties" xmlns:xsi="http://www.w3.org/2001/XMLSchema-instance" xmlns:pc="http://schemas.microsoft.com/office/infopath/2007/PartnerControls">
+  <documentManagement>
+    <_ip_UnifiedCompliancePolicyUIAction xmlns="http://schemas.microsoft.com/sharepoint/v3" xsi:nil="true"/>
+    <_ip_UnifiedCompliancePolicyProperties xmlns="http://schemas.microsoft.com/sharepoint/v3" xsi:nil="true"/>
+  </documentManagement>
+</p:properties>
+</file>
+
+<file path=customXml/item2.xml><?xml version="1.0" encoding="utf-8"?>
+<?mso-contentType ?>
+<FormTemplates xmlns="http://schemas.microsoft.com/sharepoint/v3/contenttype/forms">
+  <Display>DocumentLibraryForm</Display>
+  <Edit>DocumentLibraryForm</Edit>
+  <New>DocumentLibraryForm</New>
+</FormTemplates>
+</file>
+
+<file path=customXml/item3.xml><?xml version="1.0" encoding="utf-8"?>
 <ct:contentTypeSchema xmlns:ct="http://schemas.microsoft.com/office/2006/metadata/contentType" xmlns:ma="http://schemas.microsoft.com/office/2006/metadata/properties/metaAttributes" ct:_="" ma:_="" ma:contentTypeName="Document" ma:contentTypeID="0x010100DEEA25CC0A0AC24199CDC46C25B8B0BC" ma:contentTypeVersion="10" ma:contentTypeDescription="Create a new document." ma:contentTypeScope="" ma:versionID="e3b47856d4cf355c0dacb39e1084d14f">
   <xsd:schema xmlns:xsd="http://www.w3.org/2001/XMLSchema" xmlns:xs="http://www.w3.org/2001/XMLSchema" xmlns:p="http://schemas.microsoft.com/office/2006/metadata/properties" xmlns:ns1="http://schemas.microsoft.com/sharepoint/v3" xmlns:ns2="6dc4bcd6-49db-4c07-9060-8acfc67cef9f" xmlns:ns3="fb0879af-3eba-417a-a55a-ffe6dcd6ca77" targetNamespace="http://schemas.microsoft.com/office/2006/metadata/properties" ma:root="true" ma:fieldsID="a845a615265fdb1f7b12cc65ac20ecbd" ns1:_="" ns2:_="" ns3:_="">
     <xsd:import namespace="http://schemas.microsoft.com/sharepoint/v3"/>
@@ -6286,25 +8869,25 @@
 </ct:contentTypeSchema>
 </file>
 
-<file path=customXml/item2.xml><?xml version="1.0" encoding="utf-8"?>
-<?mso-contentType ?>
-<FormTemplates xmlns="http://schemas.microsoft.com/sharepoint/v3/contenttype/forms">
-  <Display>DocumentLibraryForm</Display>
-  <Edit>DocumentLibraryForm</Edit>
-  <New>DocumentLibraryForm</New>
-</FormTemplates>
+<file path=customXml/itemProps1.xml><?xml version="1.0" encoding="utf-8"?>
+<ds:datastoreItem xmlns:ds="http://schemas.openxmlformats.org/officeDocument/2006/customXml" ds:itemID="{BA075BD4-F53C-4E01-9EDE-4652C8A1FE4B}">
+  <ds:schemaRefs>
+    <ds:schemaRef ds:uri="http://schemas.microsoft.com/office/2006/metadata/properties"/>
+    <ds:schemaRef ds:uri="http://schemas.microsoft.com/office/infopath/2007/PartnerControls"/>
+    <ds:schemaRef ds:uri="http://schemas.microsoft.com/sharepoint/v3"/>
+  </ds:schemaRefs>
+</ds:datastoreItem>
 </file>
 
-<file path=customXml/item3.xml><?xml version="1.0" encoding="utf-8"?>
-<p:properties xmlns:p="http://schemas.microsoft.com/office/2006/metadata/properties" xmlns:xsi="http://www.w3.org/2001/XMLSchema-instance" xmlns:pc="http://schemas.microsoft.com/office/infopath/2007/PartnerControls">
-  <documentManagement>
-    <_ip_UnifiedCompliancePolicyUIAction xmlns="http://schemas.microsoft.com/sharepoint/v3" xsi:nil="true"/>
-    <_ip_UnifiedCompliancePolicyProperties xmlns="http://schemas.microsoft.com/sharepoint/v3" xsi:nil="true"/>
-  </documentManagement>
-</p:properties>
+<file path=customXml/itemProps2.xml><?xml version="1.0" encoding="utf-8"?>
+<ds:datastoreItem xmlns:ds="http://schemas.openxmlformats.org/officeDocument/2006/customXml" ds:itemID="{3D40F5E8-4448-4982-82F4-146B74EB9EB7}">
+  <ds:schemaRefs>
+    <ds:schemaRef ds:uri="http://schemas.microsoft.com/sharepoint/v3/contenttype/forms"/>
+  </ds:schemaRefs>
+</ds:datastoreItem>
 </file>
 
-<file path=customXml/itemProps1.xml><?xml version="1.0" encoding="utf-8"?>
+<file path=customXml/itemProps3.xml><?xml version="1.0" encoding="utf-8"?>
 <ds:datastoreItem xmlns:ds="http://schemas.openxmlformats.org/officeDocument/2006/customXml" ds:itemID="{D7D55E06-64DA-42F3-AD6E-D3DC24069E4B}">
   <ds:schemaRefs>
     <ds:schemaRef ds:uri="http://schemas.microsoft.com/office/2006/metadata/contentType"/>
@@ -6322,22 +8905,4 @@
     <ds:schemaRef ds:uri="http://schemas.microsoft.com/internal/obd"/>
   </ds:schemaRefs>
 </ds:datastoreItem>
-</file>
-
-<file path=customXml/itemProps2.xml><?xml version="1.0" encoding="utf-8"?>
-<ds:datastoreItem xmlns:ds="http://schemas.openxmlformats.org/officeDocument/2006/customXml" ds:itemID="{3D40F5E8-4448-4982-82F4-146B74EB9EB7}">
-  <ds:schemaRefs>
-    <ds:schemaRef ds:uri="http://schemas.microsoft.com/sharepoint/v3/contenttype/forms"/>
-  </ds:schemaRefs>
-</ds:datastoreItem>
-</file>
-
-<file path=customXml/itemProps3.xml><?xml version="1.0" encoding="utf-8"?>
-<ds:datastoreItem xmlns:ds="http://schemas.openxmlformats.org/officeDocument/2006/customXml" ds:itemID="{BA075BD4-F53C-4E01-9EDE-4652C8A1FE4B}">
-  <ds:schemaRefs>
-    <ds:schemaRef ds:uri="http://schemas.microsoft.com/office/2006/metadata/properties"/>
-    <ds:schemaRef ds:uri="http://schemas.microsoft.com/office/infopath/2007/PartnerControls"/>
-    <ds:schemaRef ds:uri="http://schemas.microsoft.com/sharepoint/v3"/>
-  </ds:schemaRefs>
-</ds:datastoreItem>
 </file>
</xml_diff>